<commit_message>
Updated 26 April, 2020
Updated the Book - refreshed the dead links to the new ones.
</commit_message>
<xml_diff>
--- a/Batch Programming Decoded - III/Batch Programming Decoded - III.docx
+++ b/Batch Programming Decoded - III/Batch Programming Decoded - III.docx
@@ -526,7 +526,7 @@
                         <wps:cNvSpPr/>
                         <wps:spPr>
                           <a:xfrm>
-                            <a:off x="4272661" y="7148354"/>
+                            <a:off x="4221317" y="7148354"/>
                             <a:ext cx="61758" cy="193550"/>
                           </a:xfrm>
                           <a:prstGeom prst="rect">
@@ -713,19 +713,17 @@
                             <w:p>
                               <w:pPr>
                                 <w:spacing w:after="0" w:line="276" w:lineRule="auto"/>
+                                <w:jc w:val="center"/>
+                                <w:rPr>
+                                  <w:sz w:val="28"/>
+                                </w:rPr>
+                              </w:pPr>
+                              <w:r>
                                 <w:rPr>
                                   <w:sz w:val="24"/>
                                 </w:rPr>
-                              </w:pPr>
-                              <w:hyperlink r:id="rId8" w:history="1">
-                                <w:r>
-                                  <w:rPr>
-                                    <w:rStyle w:val="Hyperlink"/>
-                                    <w:sz w:val="24"/>
-                                  </w:rPr>
-                                  <w:t>karanveerchouhan@gmail.com</w:t>
-                                </w:r>
-                              </w:hyperlink>
+                                <w:t>www.thebateam.org</w:t>
+                              </w:r>
                             </w:p>
                             <w:p>
                               <w:pPr>
@@ -733,17 +731,6 @@
                                 <w:rPr>
                                   <w:sz w:val="24"/>
                                 </w:rPr>
-                              </w:pPr>
-                              <w:r>
-                                <w:rPr>
-                                  <w:sz w:val="24"/>
-                                </w:rPr>
-                                <w:t>batchprogrammers.blogspot.in</w:t>
-                              </w:r>
-                            </w:p>
-                            <w:p>
-                              <w:pPr>
-                                <w:spacing w:after="0" w:line="276" w:lineRule="auto"/>
                               </w:pPr>
                             </w:p>
                           </w:txbxContent>
@@ -1288,7 +1275,7 @@
                           <pic:cNvPicPr/>
                         </pic:nvPicPr>
                         <pic:blipFill>
-                          <a:blip r:embed="rId9"/>
+                          <a:blip r:embed="rId8"/>
                           <a:stretch>
                             <a:fillRect/>
                           </a:stretch>
@@ -1314,7 +1301,7 @@
           </mc:Choice>
           <mc:Fallback>
             <w:pict>
-              <v:group w14:anchorId="27B6BB05" id="Group 5394" o:spid="_x0000_s1026" style="position:absolute;margin-left:0;margin-top:17pt;width:565.8pt;height:759.7pt;z-index:251645440;mso-position-horizontal:center;mso-position-horizontal-relative:margin;mso-position-vertical-relative:page;mso-width-relative:margin" coordorigin="1111" coordsize="71856,96484" o:gfxdata="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">
+              <v:group w14:anchorId="27B6BB05" id="Group 5394" o:spid="_x0000_s1026" style="position:absolute;margin-left:0;margin-top:17pt;width:565.8pt;height:759.7pt;z-index:251645440;mso-position-horizontal:center;mso-position-horizontal-relative:margin;mso-position-vertical-relative:page;mso-width-relative:margin" coordorigin="1111" coordsize="71856,96484" o:gfxdata="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">
                 <v:rect id="Rectangle 6" o:spid="_x0000_s1027" style="position:absolute;left:7061;top:7403;width:1338;height:6085;visibility:visible;mso-wrap-style:square;v-text-anchor:top" o:gfxdata="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" filled="f" stroked="f">
                   <v:textbox inset="0,0,0,0">
                     <w:txbxContent>
@@ -1406,7 +1393,7 @@
                   <o:lock v:ext="edit" aspectratio="t"/>
                 </v:shapetype>
                 <v:shape id="Picture 5414" o:spid="_x0000_s1031" type="#_x0000_t75" style="position:absolute;left:10731;top:60448;width:32512;height:1841;visibility:visible;mso-wrap-style:square" o:gfxdata="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">
-                  <v:imagedata r:id="rId10" o:title=""/>
+                  <v:imagedata r:id="rId9" o:title=""/>
                 </v:shape>
                 <v:rect id="Rectangle 13" o:spid="_x0000_s1032" style="position:absolute;left:10873;top:58419;width:42997;height:4520;visibility:visible;mso-wrap-style:square;v-text-anchor:top" o:gfxdata="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" filled="f" stroked="f">
                   <v:textbox inset="0,0,0,0">
@@ -1570,7 +1557,7 @@
                     </w:txbxContent>
                   </v:textbox>
                 </v:rect>
-                <v:rect id="Rectangle 26" o:spid="_x0000_s1041" style="position:absolute;left:42726;top:71483;width:618;height:1936;visibility:visible;mso-wrap-style:square;v-text-anchor:top" o:gfxdata="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" filled="f" stroked="f">
+                <v:rect id="Rectangle 26" o:spid="_x0000_s1041" style="position:absolute;left:42213;top:71483;width:617;height:1936;visibility:visible;mso-wrap-style:square;v-text-anchor:top" o:gfxdata="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" filled="f" stroked="f">
                   <v:textbox inset="0,0,0,0">
                     <w:txbxContent>
                       <w:p>
@@ -1663,19 +1650,17 @@
                       <w:p>
                         <w:pPr>
                           <w:spacing w:after="0" w:line="276" w:lineRule="auto"/>
+                          <w:jc w:val="center"/>
+                          <w:rPr>
+                            <w:sz w:val="28"/>
+                          </w:rPr>
+                        </w:pPr>
+                        <w:r>
                           <w:rPr>
                             <w:sz w:val="24"/>
                           </w:rPr>
-                        </w:pPr>
-                        <w:hyperlink r:id="rId11" w:history="1">
-                          <w:r>
-                            <w:rPr>
-                              <w:rStyle w:val="Hyperlink"/>
-                              <w:sz w:val="24"/>
-                            </w:rPr>
-                            <w:t>karanveerchouhan@gmail.com</w:t>
-                          </w:r>
-                        </w:hyperlink>
+                          <w:t>www.thebateam.org</w:t>
+                        </w:r>
                       </w:p>
                       <w:p>
                         <w:pPr>
@@ -1683,17 +1668,6 @@
                           <w:rPr>
                             <w:sz w:val="24"/>
                           </w:rPr>
-                        </w:pPr>
-                        <w:r>
-                          <w:rPr>
-                            <w:sz w:val="24"/>
-                          </w:rPr>
-                          <w:t>batchprogrammers.blogspot.in</w:t>
-                        </w:r>
-                      </w:p>
-                      <w:p>
-                        <w:pPr>
-                          <w:spacing w:after="0" w:line="276" w:lineRule="auto"/>
                         </w:pPr>
                       </w:p>
                     </w:txbxContent>
@@ -1930,7 +1904,7 @@
                   <v:path arrowok="t" textboxrect="0,0,19050,8828659"/>
                 </v:shape>
                 <v:shape id="Picture 5415" o:spid="_x0000_s1061" type="#_x0000_t75" style="position:absolute;left:1111;top:13013;width:38132;height:42767;visibility:visible;mso-wrap-style:square" o:gfxdata="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">
-                  <v:imagedata r:id="rId12" o:title=""/>
+                  <v:imagedata r:id="rId10" o:title=""/>
                 </v:shape>
                 <w10:wrap type="topAndBottom" anchorx="margin" anchory="page"/>
               </v:group>
@@ -2841,7 +2815,14 @@
           <w:sz w:val="24"/>
           <w:szCs w:val="23"/>
         </w:rPr>
-        <w:t xml:space="preserve">Cmd has only </w:t>
+        <w:t>CMD</w:t>
+      </w:r>
+      <w:r>
+        <w:rPr>
+          <w:sz w:val="24"/>
+          <w:szCs w:val="23"/>
+        </w:rPr>
+        <w:t xml:space="preserve"> has only </w:t>
       </w:r>
       <w:r>
         <w:rPr>
@@ -2875,13 +2856,13 @@
         <w:jc w:val="both"/>
         <w:rPr>
           <w:sz w:val="24"/>
-          <w:szCs w:val="23"/>
-        </w:rPr>
-      </w:pPr>
-      <w:r>
-        <w:rPr>
-          <w:sz w:val="24"/>
-          <w:szCs w:val="23"/>
+          <w:szCs w:val="24"/>
+        </w:rPr>
+      </w:pPr>
+      <w:r>
+        <w:rPr>
+          <w:sz w:val="24"/>
+          <w:szCs w:val="24"/>
         </w:rPr>
         <w:t xml:space="preserve">You can find </w:t>
       </w:r>
@@ -2889,21 +2870,21 @@
         <w:rPr>
           <w:b/>
           <w:sz w:val="24"/>
-          <w:szCs w:val="23"/>
+          <w:szCs w:val="24"/>
         </w:rPr>
         <w:t xml:space="preserve">for loop </w:t>
       </w:r>
       <w:r>
         <w:rPr>
           <w:sz w:val="24"/>
-          <w:szCs w:val="23"/>
+          <w:szCs w:val="24"/>
         </w:rPr>
         <w:t>in almost all programming languages.</w:t>
       </w:r>
       <w:r>
         <w:rPr>
           <w:sz w:val="24"/>
-          <w:szCs w:val="23"/>
+          <w:szCs w:val="24"/>
         </w:rPr>
         <w:t xml:space="preserve"> Unlike all other programming languages, </w:t>
       </w:r>
@@ -2911,42 +2892,42 @@
         <w:rPr>
           <w:b/>
           <w:sz w:val="24"/>
-          <w:szCs w:val="23"/>
+          <w:szCs w:val="24"/>
         </w:rPr>
         <w:t>for loop</w:t>
       </w:r>
       <w:r>
         <w:rPr>
           <w:sz w:val="24"/>
-          <w:szCs w:val="23"/>
+          <w:szCs w:val="24"/>
         </w:rPr>
         <w:t xml:space="preserve"> is not a statement in batch…</w:t>
       </w:r>
       <w:r>
         <w:rPr>
           <w:sz w:val="24"/>
-          <w:szCs w:val="23"/>
+          <w:szCs w:val="24"/>
         </w:rPr>
         <w:t xml:space="preserve"> </w:t>
       </w:r>
       <w:r>
         <w:rPr>
           <w:sz w:val="24"/>
-          <w:szCs w:val="23"/>
+          <w:szCs w:val="24"/>
         </w:rPr>
         <w:t xml:space="preserve">it is </w:t>
       </w:r>
       <w:r>
         <w:rPr>
           <w:sz w:val="24"/>
-          <w:szCs w:val="23"/>
+          <w:szCs w:val="24"/>
         </w:rPr>
         <w:t>one</w:t>
       </w:r>
       <w:r>
         <w:rPr>
           <w:sz w:val="24"/>
-          <w:szCs w:val="23"/>
+          <w:szCs w:val="24"/>
         </w:rPr>
         <w:t xml:space="preserve"> of the Commands.</w:t>
       </w:r>
@@ -2955,225 +2936,232 @@
       <w:pPr>
         <w:jc w:val="both"/>
         <w:rPr>
-          <w:szCs w:val="23"/>
-        </w:rPr>
-      </w:pPr>
-      <w:r>
-        <w:rPr>
-          <w:szCs w:val="23"/>
+          <w:sz w:val="24"/>
+          <w:szCs w:val="24"/>
+        </w:rPr>
+      </w:pPr>
+      <w:r>
+        <w:rPr>
+          <w:sz w:val="24"/>
+          <w:szCs w:val="24"/>
         </w:rPr>
         <w:t xml:space="preserve">When I started batch, </w:t>
       </w:r>
       <w:r>
         <w:rPr>
-          <w:szCs w:val="23"/>
+          <w:sz w:val="24"/>
+          <w:szCs w:val="24"/>
         </w:rPr>
         <w:t>Understanding</w:t>
       </w:r>
       <w:r>
         <w:rPr>
-          <w:szCs w:val="23"/>
+          <w:sz w:val="24"/>
+          <w:szCs w:val="24"/>
         </w:rPr>
         <w:t xml:space="preserve"> </w:t>
       </w:r>
       <w:r>
         <w:rPr>
           <w:b/>
-          <w:szCs w:val="23"/>
+          <w:sz w:val="24"/>
+          <w:szCs w:val="24"/>
         </w:rPr>
         <w:t>for loop</w:t>
       </w:r>
       <w:r>
         <w:rPr>
-          <w:szCs w:val="23"/>
+          <w:sz w:val="24"/>
+          <w:szCs w:val="24"/>
         </w:rPr>
         <w:t xml:space="preserve"> </w:t>
       </w:r>
       <w:r>
         <w:rPr>
-          <w:szCs w:val="23"/>
+          <w:sz w:val="24"/>
+          <w:szCs w:val="24"/>
         </w:rPr>
         <w:t>was the most difficult thing in any batch code</w:t>
       </w:r>
       <w:r>
         <w:rPr>
-          <w:szCs w:val="23"/>
+          <w:sz w:val="24"/>
+          <w:szCs w:val="24"/>
         </w:rPr>
         <w:t xml:space="preserve"> for me</w:t>
       </w:r>
       <w:r>
         <w:rPr>
-          <w:szCs w:val="23"/>
+          <w:sz w:val="24"/>
+          <w:szCs w:val="24"/>
         </w:rPr>
         <w:t>…and I</w:t>
       </w:r>
       <w:r>
         <w:rPr>
-          <w:szCs w:val="23"/>
+          <w:sz w:val="24"/>
+          <w:szCs w:val="24"/>
         </w:rPr>
         <w:t xml:space="preserve"> think that</w:t>
       </w:r>
       <w:r>
         <w:rPr>
-          <w:szCs w:val="23"/>
+          <w:sz w:val="24"/>
+          <w:szCs w:val="24"/>
         </w:rPr>
         <w:t xml:space="preserve"> </w:t>
       </w:r>
       <w:r>
         <w:rPr>
-          <w:szCs w:val="23"/>
+          <w:sz w:val="24"/>
+          <w:szCs w:val="24"/>
         </w:rPr>
         <w:t>you</w:t>
       </w:r>
       <w:r>
         <w:rPr>
-          <w:szCs w:val="23"/>
+          <w:sz w:val="24"/>
+          <w:szCs w:val="24"/>
         </w:rPr>
         <w:t>’re experiencing</w:t>
       </w:r>
       <w:r>
         <w:rPr>
-          <w:szCs w:val="23"/>
+          <w:sz w:val="24"/>
+          <w:szCs w:val="24"/>
         </w:rPr>
         <w:t xml:space="preserve"> the </w:t>
       </w:r>
       <w:r>
         <w:rPr>
-          <w:szCs w:val="23"/>
+          <w:sz w:val="24"/>
+          <w:szCs w:val="24"/>
         </w:rPr>
         <w:t>same</w:t>
       </w:r>
       <w:r>
         <w:rPr>
-          <w:szCs w:val="23"/>
+          <w:sz w:val="24"/>
+          <w:szCs w:val="24"/>
         </w:rPr>
         <w:t xml:space="preserve"> </w:t>
       </w:r>
       <w:r>
         <w:rPr>
-          <w:szCs w:val="23"/>
+          <w:sz w:val="24"/>
+          <w:szCs w:val="24"/>
         </w:rPr>
         <w:t>situation also…</w:t>
       </w:r>
       <w:r>
         <w:rPr>
-          <w:szCs w:val="23"/>
+          <w:sz w:val="24"/>
+          <w:szCs w:val="24"/>
         </w:rPr>
         <w:t xml:space="preserve"> </w:t>
       </w:r>
       <w:r>
         <w:rPr>
           <w:rFonts w:ascii="Century Gothic" w:hAnsi="Century Gothic"/>
-          <w:sz w:val="18"/>
-          <w:szCs w:val="23"/>
-        </w:rPr>
-        <w:t>(</w:t>
-      </w:r>
-      <w:r>
-        <w:rPr>
-          <w:rFonts w:ascii="Century Gothic" w:hAnsi="Century Gothic"/>
-          <w:sz w:val="18"/>
-          <w:szCs w:val="23"/>
-        </w:rPr>
-        <w:t>If</w:t>
-      </w:r>
-      <w:r>
-        <w:rPr>
-          <w:rFonts w:ascii="Century Gothic" w:hAnsi="Century Gothic"/>
-          <w:sz w:val="18"/>
-          <w:szCs w:val="23"/>
+          <w:sz w:val="24"/>
+          <w:szCs w:val="24"/>
+        </w:rPr>
+        <w:t>(If</w:t>
+      </w:r>
+      <w:r>
+        <w:rPr>
+          <w:rFonts w:ascii="Century Gothic" w:hAnsi="Century Gothic"/>
+          <w:sz w:val="24"/>
+          <w:szCs w:val="24"/>
         </w:rPr>
         <w:t xml:space="preserve"> you are a beginner </w:t>
       </w:r>
       <w:r>
         <w:rPr>
           <w:rFonts w:ascii="Century Gothic" w:hAnsi="Century Gothic"/>
-          <w:sz w:val="18"/>
-          <w:szCs w:val="23"/>
-        </w:rPr>
-        <w:t>yet</w:t>
-      </w:r>
-      <w:r>
-        <w:rPr>
-          <w:rFonts w:ascii="Century Gothic" w:hAnsi="Century Gothic"/>
-          <w:sz w:val="18"/>
-          <w:szCs w:val="23"/>
-        </w:rPr>
-        <w:t>)</w:t>
+          <w:sz w:val="24"/>
+          <w:szCs w:val="24"/>
+        </w:rPr>
+        <w:t>yet)</w:t>
       </w:r>
     </w:p>
     <w:p>
       <w:pPr>
         <w:jc w:val="both"/>
         <w:rPr>
-          <w:szCs w:val="23"/>
-        </w:rPr>
-      </w:pPr>
-      <w:r>
-        <w:rPr>
-          <w:szCs w:val="23"/>
-        </w:rPr>
-        <w:t>So</w:t>
-      </w:r>
-      <w:r>
-        <w:rPr>
-          <w:szCs w:val="23"/>
-        </w:rPr>
-        <w:t>, let’s</w:t>
-      </w:r>
-      <w:r>
-        <w:rPr>
-          <w:szCs w:val="23"/>
+          <w:sz w:val="24"/>
+          <w:szCs w:val="24"/>
+        </w:rPr>
+      </w:pPr>
+      <w:r>
+        <w:rPr>
+          <w:sz w:val="24"/>
+          <w:szCs w:val="24"/>
+        </w:rPr>
+        <w:t>So, let’s</w:t>
+      </w:r>
+      <w:r>
+        <w:rPr>
+          <w:sz w:val="24"/>
+          <w:szCs w:val="24"/>
         </w:rPr>
         <w:t xml:space="preserve"> Read</w:t>
       </w:r>
       <w:r>
         <w:rPr>
-          <w:szCs w:val="23"/>
+          <w:sz w:val="24"/>
+          <w:szCs w:val="24"/>
         </w:rPr>
         <w:t xml:space="preserve"> about</w:t>
       </w:r>
       <w:r>
         <w:rPr>
-          <w:szCs w:val="23"/>
+          <w:sz w:val="24"/>
+          <w:szCs w:val="24"/>
         </w:rPr>
         <w:t xml:space="preserve"> </w:t>
       </w:r>
       <w:r>
         <w:rPr>
           <w:b/>
-          <w:szCs w:val="23"/>
+          <w:sz w:val="24"/>
+          <w:szCs w:val="24"/>
         </w:rPr>
         <w:t xml:space="preserve">for </w:t>
       </w:r>
       <w:r>
         <w:rPr>
           <w:b/>
-          <w:szCs w:val="23"/>
+          <w:sz w:val="24"/>
+          <w:szCs w:val="24"/>
         </w:rPr>
         <w:t xml:space="preserve">loop </w:t>
       </w:r>
       <w:r>
         <w:rPr>
-          <w:szCs w:val="23"/>
+          <w:sz w:val="24"/>
+          <w:szCs w:val="24"/>
         </w:rPr>
         <w:t>and</w:t>
       </w:r>
       <w:r>
         <w:rPr>
-          <w:szCs w:val="23"/>
+          <w:sz w:val="24"/>
+          <w:szCs w:val="24"/>
         </w:rPr>
         <w:t xml:space="preserve"> how </w:t>
       </w:r>
       <w:r>
         <w:rPr>
-          <w:szCs w:val="23"/>
+          <w:sz w:val="24"/>
+          <w:szCs w:val="24"/>
         </w:rPr>
         <w:t>we can</w:t>
       </w:r>
       <w:r>
         <w:rPr>
-          <w:szCs w:val="23"/>
+          <w:sz w:val="24"/>
+          <w:szCs w:val="24"/>
         </w:rPr>
         <w:t xml:space="preserve"> use it in our batch Programs…</w:t>
       </w:r>
@@ -3589,325 +3577,341 @@
       <w:r>
         <w:rPr>
           <w:sz w:val="24"/>
+          <w:szCs w:val="24"/>
+        </w:rPr>
+        <w:t>I</w:t>
+      </w:r>
+      <w:r>
+        <w:rPr>
+          <w:sz w:val="24"/>
+          <w:szCs w:val="24"/>
+        </w:rPr>
+        <w:t xml:space="preserve">t is not </w:t>
+      </w:r>
+      <w:r>
+        <w:rPr>
+          <w:b/>
+          <w:sz w:val="24"/>
+          <w:szCs w:val="24"/>
+        </w:rPr>
+        <w:t>set command</w:t>
+      </w:r>
+      <w:r>
+        <w:rPr>
+          <w:sz w:val="24"/>
+          <w:szCs w:val="24"/>
+        </w:rPr>
+        <w:t xml:space="preserve"> here…</w:t>
+      </w:r>
+      <w:r>
+        <w:rPr>
+          <w:sz w:val="24"/>
+          <w:szCs w:val="24"/>
+        </w:rPr>
+        <w:t xml:space="preserve"> </w:t>
+      </w:r>
+      <w:r>
+        <w:rPr>
+          <w:sz w:val="24"/>
+          <w:szCs w:val="24"/>
+        </w:rPr>
+        <w:t>it represents the set of words…</w:t>
+      </w:r>
+      <w:r>
+        <w:rPr>
+          <w:sz w:val="24"/>
+          <w:szCs w:val="24"/>
+        </w:rPr>
+        <w:t xml:space="preserve"> </w:t>
+      </w:r>
+      <w:r>
+        <w:rPr>
+          <w:sz w:val="24"/>
+          <w:szCs w:val="24"/>
+        </w:rPr>
+        <w:t xml:space="preserve">for repeating </w:t>
+      </w:r>
+      <w:r>
+        <w:rPr>
+          <w:b/>
+          <w:sz w:val="24"/>
+          <w:szCs w:val="24"/>
+        </w:rPr>
+        <w:t>for loop</w:t>
+      </w:r>
+      <w:r>
+        <w:rPr>
+          <w:b/>
+          <w:sz w:val="24"/>
+          <w:szCs w:val="24"/>
+        </w:rPr>
+        <w:t>.</w:t>
+      </w:r>
+      <w:r>
+        <w:rPr>
+          <w:sz w:val="24"/>
+          <w:szCs w:val="24"/>
+        </w:rPr>
+        <w:br/>
+      </w:r>
+      <w:r>
+        <w:rPr>
+          <w:i/>
+          <w:sz w:val="24"/>
+          <w:szCs w:val="24"/>
+          <w:highlight w:val="cyan"/>
+        </w:rPr>
+        <w:t>Note:</w:t>
+      </w:r>
+      <w:r>
+        <w:rPr>
+          <w:i/>
+          <w:sz w:val="24"/>
+          <w:szCs w:val="24"/>
+        </w:rPr>
+        <w:t xml:space="preserve"> Current path is the same thing as </w:t>
+      </w:r>
+      <w:r>
+        <w:rPr>
+          <w:b/>
+          <w:i/>
+          <w:sz w:val="24"/>
+          <w:szCs w:val="24"/>
+        </w:rPr>
+        <w:t xml:space="preserve">working </w:t>
+      </w:r>
+      <w:r>
+        <w:rPr>
+          <w:b/>
+          <w:i/>
+          <w:sz w:val="24"/>
+          <w:szCs w:val="24"/>
+        </w:rPr>
+        <w:t xml:space="preserve">directory, and </w:t>
+      </w:r>
+      <w:r>
+        <w:rPr>
+          <w:i/>
+          <w:sz w:val="24"/>
+          <w:szCs w:val="24"/>
+        </w:rPr>
+        <w:t xml:space="preserve">also notice that, if you are running </w:t>
+      </w:r>
+      <w:r>
+        <w:rPr>
+          <w:b/>
+          <w:i/>
+          <w:sz w:val="24"/>
+          <w:szCs w:val="24"/>
+        </w:rPr>
+        <w:t xml:space="preserve">for loop </w:t>
+      </w:r>
+      <w:r>
+        <w:rPr>
+          <w:i/>
+          <w:sz w:val="24"/>
+          <w:szCs w:val="24"/>
+        </w:rPr>
+        <w:t>directly in Cmd console</w:t>
+      </w:r>
+      <w:r>
+        <w:rPr>
+          <w:i/>
+          <w:sz w:val="24"/>
+          <w:szCs w:val="24"/>
+        </w:rPr>
+        <w:t xml:space="preserve"> then use Single ‘</w:t>
+      </w:r>
+      <w:r>
+        <w:rPr>
+          <w:i/>
+          <w:color w:val="2E74B5" w:themeColor="accent1" w:themeShade="BF"/>
+          <w:sz w:val="24"/>
+          <w:szCs w:val="24"/>
+        </w:rPr>
+        <w:t>%</w:t>
+      </w:r>
+      <w:r>
+        <w:rPr>
+          <w:i/>
+          <w:sz w:val="24"/>
+          <w:szCs w:val="24"/>
+        </w:rPr>
+        <w:t>’ sign and use ‘</w:t>
+      </w:r>
+      <w:r>
+        <w:rPr>
+          <w:i/>
+          <w:color w:val="2E74B5" w:themeColor="accent1" w:themeShade="BF"/>
+          <w:sz w:val="24"/>
+          <w:szCs w:val="24"/>
+        </w:rPr>
+        <w:t>%%</w:t>
+      </w:r>
+      <w:r>
+        <w:rPr>
+          <w:i/>
+          <w:sz w:val="24"/>
+          <w:szCs w:val="24"/>
+        </w:rPr>
+        <w:t xml:space="preserve">’ before variable character if you are running </w:t>
+      </w:r>
+      <w:r>
+        <w:rPr>
+          <w:b/>
+          <w:i/>
+          <w:sz w:val="24"/>
+          <w:szCs w:val="24"/>
+        </w:rPr>
+        <w:t>for loop</w:t>
+      </w:r>
+      <w:r>
+        <w:rPr>
+          <w:i/>
+          <w:sz w:val="24"/>
+          <w:szCs w:val="24"/>
+        </w:rPr>
+        <w:t xml:space="preserve"> via a batch file, because while executing a batch file the console ignores the first ‘</w:t>
+      </w:r>
+      <w:r>
+        <w:rPr>
+          <w:i/>
+          <w:color w:val="2E74B5" w:themeColor="accent1" w:themeShade="BF"/>
+          <w:sz w:val="24"/>
+          <w:szCs w:val="24"/>
+        </w:rPr>
+        <w:t>%</w:t>
+      </w:r>
+      <w:r>
+        <w:rPr>
+          <w:i/>
+          <w:sz w:val="24"/>
+          <w:szCs w:val="24"/>
+        </w:rPr>
+        <w:t>’ sign.</w:t>
+      </w:r>
+    </w:p>
+    <w:p>
+      <w:pPr>
+        <w:jc w:val="both"/>
+        <w:rPr>
           <w:szCs w:val="23"/>
         </w:rPr>
-        <w:t>I</w:t>
-      </w:r>
-      <w:r>
-        <w:rPr>
-          <w:sz w:val="24"/>
+      </w:pPr>
+      <w:r>
+        <w:rPr>
           <w:szCs w:val="23"/>
         </w:rPr>
-        <w:t xml:space="preserve">t is not </w:t>
-      </w:r>
-      <w:r>
-        <w:rPr>
-          <w:b/>
-          <w:sz w:val="24"/>
+        <w:lastRenderedPageBreak/>
+        <w:t xml:space="preserve">Like other Cmd commands, </w:t>
+      </w:r>
+      <w:r>
+        <w:rPr>
           <w:szCs w:val="23"/>
         </w:rPr>
-        <w:t>set command</w:t>
-      </w:r>
-      <w:r>
-        <w:rPr>
-          <w:sz w:val="24"/>
+        <w:t>you</w:t>
+      </w:r>
+      <w:r>
+        <w:rPr>
           <w:szCs w:val="23"/>
         </w:rPr>
-        <w:t xml:space="preserve"> here…</w:t>
-      </w:r>
-      <w:r>
-        <w:rPr>
-          <w:sz w:val="24"/>
+        <w:t xml:space="preserve"> can </w:t>
+      </w:r>
+      <w:r>
+        <w:rPr>
           <w:szCs w:val="23"/>
         </w:rPr>
+        <w:t xml:space="preserve">also </w:t>
+      </w:r>
+      <w:r>
+        <w:rPr>
+          <w:szCs w:val="23"/>
+        </w:rPr>
+        <w:t xml:space="preserve">Use </w:t>
+      </w:r>
+      <w:r>
+        <w:rPr>
+          <w:szCs w:val="23"/>
+        </w:rPr>
+        <w:t>some</w:t>
+      </w:r>
+      <w:r>
+        <w:rPr>
+          <w:szCs w:val="23"/>
+        </w:rPr>
+        <w:t xml:space="preserve"> extra parameters with </w:t>
+      </w:r>
+      <w:r>
+        <w:rPr>
+          <w:b/>
+          <w:szCs w:val="23"/>
+        </w:rPr>
+        <w:t xml:space="preserve">for loop </w:t>
+      </w:r>
+      <w:r>
+        <w:rPr>
+          <w:szCs w:val="23"/>
+        </w:rPr>
+        <w:t>and Change its effect in program.</w:t>
+      </w:r>
+      <w:r>
+        <w:rPr>
+          <w:szCs w:val="23"/>
+        </w:rPr>
         <w:t xml:space="preserve"> </w:t>
       </w:r>
       <w:r>
         <w:rPr>
-          <w:sz w:val="24"/>
+          <w:b/>
           <w:szCs w:val="23"/>
         </w:rPr>
-        <w:t>it represents the set of words…</w:t>
-      </w:r>
-      <w:r>
-        <w:rPr>
-          <w:sz w:val="24"/>
+        <w:t>For loop</w:t>
+      </w:r>
+      <w:r>
+        <w:rPr>
           <w:szCs w:val="23"/>
         </w:rPr>
-        <w:t xml:space="preserve"> </w:t>
-      </w:r>
-      <w:r>
-        <w:rPr>
-          <w:sz w:val="24"/>
+        <w:t xml:space="preserve"> can </w:t>
+      </w:r>
+      <w:r>
+        <w:rPr>
           <w:szCs w:val="23"/>
         </w:rPr>
-        <w:t xml:space="preserve">for repeating </w:t>
-      </w:r>
-      <w:r>
-        <w:rPr>
-          <w:b/>
-          <w:sz w:val="24"/>
+        <w:t xml:space="preserve">take following </w:t>
+      </w:r>
+      <w:r>
+        <w:rPr>
           <w:szCs w:val="23"/>
         </w:rPr>
-        <w:t>for loop</w:t>
-      </w:r>
-      <w:r>
-        <w:rPr>
-          <w:b/>
-          <w:sz w:val="24"/>
+        <w:t xml:space="preserve">4 </w:t>
+      </w:r>
+      <w:r>
+        <w:rPr>
           <w:szCs w:val="23"/>
         </w:rPr>
-        <w:t>.</w:t>
-      </w:r>
-      <w:r>
-        <w:rPr>
-          <w:sz w:val="24"/>
+        <w:t>parameters</w:t>
+      </w:r>
+      <w:r>
+        <w:rPr>
           <w:szCs w:val="23"/>
         </w:rPr>
-        <w:br/>
-      </w:r>
-      <w:r>
-        <w:rPr>
-          <w:i/>
+        <w:t>…</w:t>
+      </w:r>
+    </w:p>
+    <w:p>
+      <w:pPr>
+        <w:rPr>
+          <w:rFonts w:ascii="Century Gothic" w:hAnsi="Century Gothic"/>
+          <w:sz w:val="20"/>
           <w:szCs w:val="23"/>
-          <w:highlight w:val="cyan"/>
-        </w:rPr>
-        <w:t>Note:</w:t>
-      </w:r>
-      <w:r>
-        <w:rPr>
-          <w:i/>
+        </w:rPr>
+      </w:pPr>
+      <w:r>
+        <w:rPr>
+          <w:rFonts w:ascii="Century Gothic" w:hAnsi="Century Gothic"/>
+          <w:sz w:val="20"/>
           <w:szCs w:val="23"/>
         </w:rPr>
-        <w:t xml:space="preserve"> Current path is the same thing as </w:t>
-      </w:r>
-      <w:r>
-        <w:rPr>
-          <w:b/>
-          <w:i/>
-          <w:szCs w:val="23"/>
-        </w:rPr>
-        <w:t xml:space="preserve">working </w:t>
-      </w:r>
-      <w:r>
-        <w:rPr>
-          <w:b/>
-          <w:i/>
-          <w:szCs w:val="23"/>
-        </w:rPr>
-        <w:t xml:space="preserve">directory, and </w:t>
-      </w:r>
-      <w:r>
-        <w:rPr>
-          <w:i/>
-          <w:szCs w:val="23"/>
-        </w:rPr>
-        <w:t xml:space="preserve">also notice that, if you are running </w:t>
-      </w:r>
-      <w:r>
-        <w:rPr>
-          <w:b/>
-          <w:i/>
-          <w:szCs w:val="23"/>
-        </w:rPr>
-        <w:t xml:space="preserve">for loop </w:t>
-      </w:r>
-      <w:r>
-        <w:rPr>
-          <w:i/>
-          <w:szCs w:val="23"/>
-        </w:rPr>
-        <w:t>directly in Cmd console</w:t>
-      </w:r>
-      <w:r>
-        <w:rPr>
-          <w:i/>
-          <w:szCs w:val="23"/>
-        </w:rPr>
-        <w:t xml:space="preserve"> then use Single ‘</w:t>
-      </w:r>
-      <w:r>
-        <w:rPr>
-          <w:i/>
-          <w:color w:val="2E74B5" w:themeColor="accent1" w:themeShade="BF"/>
-          <w:szCs w:val="23"/>
-        </w:rPr>
-        <w:t>%</w:t>
-      </w:r>
-      <w:r>
-        <w:rPr>
-          <w:i/>
-          <w:szCs w:val="23"/>
-        </w:rPr>
-        <w:t>’ sign and use ‘</w:t>
-      </w:r>
-      <w:r>
-        <w:rPr>
-          <w:i/>
-          <w:color w:val="2E74B5" w:themeColor="accent1" w:themeShade="BF"/>
-          <w:szCs w:val="23"/>
-        </w:rPr>
-        <w:t>%%</w:t>
-      </w:r>
-      <w:r>
-        <w:rPr>
-          <w:i/>
-          <w:szCs w:val="23"/>
-        </w:rPr>
-        <w:t xml:space="preserve">’ before variable character if you are running </w:t>
-      </w:r>
-      <w:r>
-        <w:rPr>
-          <w:b/>
-          <w:i/>
-          <w:szCs w:val="23"/>
-        </w:rPr>
-        <w:t>for loop</w:t>
-      </w:r>
-      <w:r>
-        <w:rPr>
-          <w:i/>
-          <w:szCs w:val="23"/>
-        </w:rPr>
-        <w:t xml:space="preserve"> via a batch file, because while executing a batch file the console ignores the first ‘</w:t>
-      </w:r>
-      <w:r>
-        <w:rPr>
-          <w:i/>
-          <w:color w:val="2E74B5" w:themeColor="accent1" w:themeShade="BF"/>
-          <w:szCs w:val="23"/>
-        </w:rPr>
-        <w:t>%</w:t>
-      </w:r>
-      <w:r>
-        <w:rPr>
-          <w:i/>
-          <w:szCs w:val="23"/>
-        </w:rPr>
-        <w:t>’ sign.</w:t>
-      </w:r>
-    </w:p>
-    <w:p>
-      <w:pPr>
-        <w:jc w:val="both"/>
-        <w:rPr>
-          <w:szCs w:val="23"/>
-        </w:rPr>
-      </w:pPr>
-      <w:r>
-        <w:rPr>
-          <w:szCs w:val="23"/>
-        </w:rPr>
-        <w:t xml:space="preserve">Like other Cmd commands, </w:t>
-      </w:r>
-      <w:r>
-        <w:rPr>
-          <w:szCs w:val="23"/>
-        </w:rPr>
-        <w:t>you</w:t>
-      </w:r>
-      <w:r>
-        <w:rPr>
-          <w:szCs w:val="23"/>
-        </w:rPr>
-        <w:t xml:space="preserve"> can </w:t>
-      </w:r>
-      <w:r>
-        <w:rPr>
-          <w:szCs w:val="23"/>
-        </w:rPr>
-        <w:t xml:space="preserve">also </w:t>
-      </w:r>
-      <w:r>
-        <w:rPr>
-          <w:szCs w:val="23"/>
-        </w:rPr>
-        <w:t xml:space="preserve">Use </w:t>
-      </w:r>
-      <w:r>
-        <w:rPr>
-          <w:szCs w:val="23"/>
-        </w:rPr>
-        <w:t>some</w:t>
-      </w:r>
-      <w:r>
-        <w:rPr>
-          <w:szCs w:val="23"/>
-        </w:rPr>
-        <w:t xml:space="preserve"> extra parameters with </w:t>
-      </w:r>
-      <w:r>
-        <w:rPr>
-          <w:b/>
-          <w:szCs w:val="23"/>
-        </w:rPr>
-        <w:t xml:space="preserve">for loop </w:t>
-      </w:r>
-      <w:r>
-        <w:rPr>
-          <w:szCs w:val="23"/>
-        </w:rPr>
-        <w:t>and Change its effect in program.</w:t>
-      </w:r>
-      <w:r>
-        <w:rPr>
-          <w:szCs w:val="23"/>
-        </w:rPr>
-        <w:t xml:space="preserve"> </w:t>
-      </w:r>
-      <w:r>
-        <w:rPr>
-          <w:b/>
-          <w:szCs w:val="23"/>
-        </w:rPr>
-        <w:t>For loop</w:t>
-      </w:r>
-      <w:r>
-        <w:rPr>
-          <w:szCs w:val="23"/>
-        </w:rPr>
-        <w:t xml:space="preserve"> can </w:t>
-      </w:r>
-      <w:r>
-        <w:rPr>
-          <w:szCs w:val="23"/>
-        </w:rPr>
-        <w:t xml:space="preserve">take following </w:t>
-      </w:r>
-      <w:r>
-        <w:rPr>
-          <w:szCs w:val="23"/>
-        </w:rPr>
-        <w:t xml:space="preserve">4 </w:t>
-      </w:r>
-      <w:r>
-        <w:rPr>
-          <w:szCs w:val="23"/>
-        </w:rPr>
-        <w:t>parameters</w:t>
-      </w:r>
-      <w:r>
-        <w:rPr>
-          <w:szCs w:val="23"/>
-        </w:rPr>
-        <w:t>…</w:t>
-      </w:r>
-    </w:p>
-    <w:p>
-      <w:pPr>
-        <w:rPr>
-          <w:rFonts w:ascii="Century Gothic" w:hAnsi="Century Gothic"/>
-          <w:sz w:val="20"/>
-          <w:szCs w:val="23"/>
-        </w:rPr>
-      </w:pPr>
-      <w:r>
-        <w:rPr>
-          <w:rFonts w:ascii="Century Gothic" w:hAnsi="Century Gothic"/>
-          <w:sz w:val="20"/>
-          <w:szCs w:val="23"/>
-        </w:rPr>
-        <w:lastRenderedPageBreak/>
         <w:t xml:space="preserve">[Examples are after the complete description of all parameters of </w:t>
       </w:r>
       <w:r>
@@ -4107,7 +4111,7 @@
           </mc:Choice>
           <mc:Fallback>
             <w:pict>
-              <v:rect w14:anchorId="24172EA4" id="Rectangle 53" o:spid="_x0000_s1026" style="position:absolute;margin-left:211.5pt;margin-top:18.65pt;width:164.25pt;height:45pt;z-index:-251660288;visibility:visible;mso-wrap-style:square;mso-width-percent:0;mso-height-percent:0;mso-wrap-distance-left:9pt;mso-wrap-distance-top:0;mso-wrap-distance-right:9pt;mso-wrap-distance-bottom:0;mso-position-horizontal:absolute;mso-position-horizontal-relative:text;mso-position-vertical:absolute;mso-position-vertical-relative:text;mso-width-percent:0;mso-height-percent:0;mso-width-relative:margin;mso-height-relative:margin;v-text-anchor:middle" o:gfxdata="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" fillcolor="#f2f2f2 [3052]" stroked="f" strokeweight="1pt"/>
+              <v:rect w14:anchorId="4B7D1C00" id="Rectangle 53" o:spid="_x0000_s1026" style="position:absolute;margin-left:211.5pt;margin-top:18.65pt;width:164.25pt;height:45pt;z-index:-251660288;visibility:visible;mso-wrap-style:square;mso-width-percent:0;mso-height-percent:0;mso-wrap-distance-left:9pt;mso-wrap-distance-top:0;mso-wrap-distance-right:9pt;mso-wrap-distance-bottom:0;mso-position-horizontal:absolute;mso-position-horizontal-relative:text;mso-position-vertical:absolute;mso-position-vertical-relative:text;mso-width-percent:0;mso-height-percent:0;mso-width-relative:margin;mso-height-relative:margin;v-text-anchor:middle" o:gfxdata="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" fillcolor="#f2f2f2 [3052]" stroked="f" strokeweight="1pt"/>
             </w:pict>
           </mc:Fallback>
         </mc:AlternateContent>
@@ -4606,7 +4610,7 @@
           </mc:Choice>
           <mc:Fallback>
             <w:pict>
-              <v:rect w14:anchorId="04B92CB6" id="Rectangle 54" o:spid="_x0000_s1026" style="position:absolute;margin-left:212.25pt;margin-top:19.8pt;width:164.25pt;height:45pt;z-index:-251659264;visibility:visible;mso-wrap-style:square;mso-width-percent:0;mso-height-percent:0;mso-wrap-distance-left:9pt;mso-wrap-distance-top:0;mso-wrap-distance-right:9pt;mso-wrap-distance-bottom:0;mso-position-horizontal:absolute;mso-position-horizontal-relative:text;mso-position-vertical:absolute;mso-position-vertical-relative:text;mso-width-percent:0;mso-height-percent:0;mso-width-relative:margin;mso-height-relative:margin;v-text-anchor:middle" o:gfxdata="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" fillcolor="#f2f2f2 [3052]" stroked="f" strokeweight="1pt"/>
+              <v:rect w14:anchorId="117D33EE" id="Rectangle 54" o:spid="_x0000_s1026" style="position:absolute;margin-left:212.25pt;margin-top:19.8pt;width:164.25pt;height:45pt;z-index:-251659264;visibility:visible;mso-wrap-style:square;mso-width-percent:0;mso-height-percent:0;mso-wrap-distance-left:9pt;mso-wrap-distance-top:0;mso-wrap-distance-right:9pt;mso-wrap-distance-bottom:0;mso-position-horizontal:absolute;mso-position-horizontal-relative:text;mso-position-vertical:absolute;mso-position-vertical-relative:text;mso-width-percent:0;mso-height-percent:0;mso-width-relative:margin;mso-height-relative:margin;v-text-anchor:middle" o:gfxdata="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" fillcolor="#f2f2f2 [3052]" stroked="f" strokeweight="1pt"/>
             </w:pict>
           </mc:Fallback>
         </mc:AlternateContent>
@@ -5248,7 +5252,7 @@
           </mc:Choice>
           <mc:Fallback>
             <w:pict>
-              <v:rect w14:anchorId="02646E91" id="Rectangle 55" o:spid="_x0000_s1026" style="position:absolute;margin-left:213pt;margin-top:6.65pt;width:177pt;height:45pt;z-index:-251662848;visibility:visible;mso-wrap-style:square;mso-width-percent:0;mso-height-percent:0;mso-wrap-distance-left:9pt;mso-wrap-distance-top:0;mso-wrap-distance-right:9pt;mso-wrap-distance-bottom:0;mso-position-horizontal:absolute;mso-position-horizontal-relative:text;mso-position-vertical:absolute;mso-position-vertical-relative:text;mso-width-percent:0;mso-height-percent:0;mso-width-relative:margin;mso-height-relative:margin;v-text-anchor:middle" o:gfxdata="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" fillcolor="#f2f2f2 [3052]" stroked="f" strokeweight="1pt"/>
+              <v:rect w14:anchorId="76E0FFD7" id="Rectangle 55" o:spid="_x0000_s1026" style="position:absolute;margin-left:213pt;margin-top:6.65pt;width:177pt;height:45pt;z-index:-251662848;visibility:visible;mso-wrap-style:square;mso-width-percent:0;mso-height-percent:0;mso-wrap-distance-left:9pt;mso-wrap-distance-top:0;mso-wrap-distance-right:9pt;mso-wrap-distance-bottom:0;mso-position-horizontal:absolute;mso-position-horizontal-relative:text;mso-position-vertical:absolute;mso-position-vertical-relative:text;mso-width-percent:0;mso-height-percent:0;mso-width-relative:margin;mso-height-relative:margin;v-text-anchor:middle" o:gfxdata="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" fillcolor="#f2f2f2 [3052]" stroked="f" strokeweight="1pt"/>
             </w:pict>
           </mc:Fallback>
         </mc:AlternateContent>
@@ -6348,7 +6352,6 @@
         <w:rPr>
           <w:rFonts w:ascii="Century Gothic" w:hAnsi="Century Gothic" w:cs="TimesNewRomanPSMT"/>
           <w:i/>
-          <w:sz w:val="18"/>
         </w:rPr>
       </w:pPr>
       <w:r>
@@ -6367,171 +6370,160 @@
           <w:i/>
           <w:sz w:val="18"/>
         </w:rPr>
-        <w:t xml:space="preserve"> File name should not contain </w:t>
-      </w:r>
-      <w:r>
-        <w:rPr>
-          <w:rFonts w:ascii="Century Gothic" w:hAnsi="Century Gothic" w:cs="TimesNewRomanPSMT"/>
+        <w:t xml:space="preserve"> </w:t>
+      </w:r>
+      <w:r>
+        <w:rPr>
+          <w:rFonts w:ascii="Century Gothic" w:hAnsi="Century Gothic" w:cs="TimesNewRomanPSMT"/>
+          <w:i/>
+        </w:rPr>
+        <w:t xml:space="preserve">File name should not contain </w:t>
+      </w:r>
+      <w:r>
+        <w:rPr>
+          <w:rFonts w:ascii="Century Gothic" w:hAnsi="Century Gothic" w:cs="TimesNewRomanPSMT"/>
+          <w:i/>
+        </w:rPr>
+        <w:t>spaces;</w:t>
+      </w:r>
+      <w:r>
+        <w:rPr>
+          <w:rFonts w:ascii="Century Gothic" w:hAnsi="Century Gothic" w:cs="TimesNewRomanPSMT"/>
+          <w:i/>
+        </w:rPr>
+        <w:t xml:space="preserve"> it should be only single string without carrying any space…otherwise </w:t>
+      </w:r>
+      <w:r>
+        <w:rPr>
+          <w:rFonts w:ascii="Century Gothic" w:hAnsi="Century Gothic" w:cs="TimesNewRomanPSMT"/>
+          <w:b/>
+          <w:i/>
+        </w:rPr>
+        <w:t>for loop</w:t>
+      </w:r>
+      <w:r>
+        <w:rPr>
+          <w:rFonts w:ascii="Century Gothic" w:hAnsi="Century Gothic" w:cs="TimesNewRomanPSMT"/>
+          <w:i/>
+        </w:rPr>
+        <w:t xml:space="preserve"> will not</w:t>
+      </w:r>
+      <w:r>
+        <w:rPr>
+          <w:rFonts w:ascii="Century Gothic" w:hAnsi="Century Gothic" w:cs="TimesNewRomanPSMT"/>
+          <w:i/>
+        </w:rPr>
+        <w:t xml:space="preserve"> execute successfully... </w:t>
+      </w:r>
+      <w:r>
+        <w:rPr>
+          <w:rFonts w:ascii="Century Gothic" w:hAnsi="Century Gothic" w:cs="TimesNewRomanPSMT"/>
+          <w:b/>
+          <w:i/>
+        </w:rPr>
+        <w:t>If any case</w:t>
+      </w:r>
+      <w:r>
+        <w:rPr>
+          <w:rFonts w:ascii="Century Gothic" w:hAnsi="Century Gothic" w:cs="TimesNewRomanPSMT"/>
+          <w:i/>
+        </w:rPr>
+        <w:t xml:space="preserve"> filename contains spaces and you need to apply </w:t>
+      </w:r>
+      <w:r>
+        <w:rPr>
+          <w:rFonts w:ascii="Century Gothic" w:hAnsi="Century Gothic" w:cs="TimesNewRomanPSMT"/>
+          <w:b/>
+          <w:i/>
+        </w:rPr>
+        <w:t>for loop</w:t>
+      </w:r>
+      <w:r>
+        <w:rPr>
+          <w:rFonts w:ascii="Century Gothic" w:hAnsi="Century Gothic" w:cs="TimesNewRomanPSMT"/>
+          <w:i/>
+        </w:rPr>
+        <w:t xml:space="preserve">, then </w:t>
+      </w:r>
+      <w:r>
+        <w:rPr>
+          <w:rFonts w:ascii="Century Gothic" w:hAnsi="Century Gothic" w:cs="TimesNewRomanPSMT"/>
+          <w:i/>
+        </w:rPr>
+        <w:t xml:space="preserve">you need to use </w:t>
+      </w:r>
+      <w:r>
+        <w:rPr>
+          <w:rFonts w:ascii="Century Gothic" w:hAnsi="Century Gothic" w:cs="TimesNewRomanPSMT"/>
+          <w:b/>
+          <w:i/>
+        </w:rPr>
+        <w:t>‘usebackq’</w:t>
+      </w:r>
+      <w:r>
+        <w:rPr>
+          <w:rFonts w:ascii="Century Gothic" w:hAnsi="Century Gothic" w:cs="TimesNewRomanPSMT"/>
+          <w:i/>
+        </w:rPr>
+        <w:t xml:space="preserve"> option in the “</w:t>
+      </w:r>
+      <w:r>
+        <w:rPr>
+          <w:rFonts w:ascii="Century Gothic" w:hAnsi="Century Gothic" w:cs="TimesNewRomanPSMT"/>
+          <w:i/>
+          <w:color w:val="538135" w:themeColor="accent6" w:themeShade="BF"/>
+        </w:rPr>
+        <w:t>options</w:t>
+      </w:r>
+      <w:r>
+        <w:rPr>
+          <w:rFonts w:ascii="Century Gothic" w:hAnsi="Century Gothic" w:cs="TimesNewRomanPSMT"/>
+          <w:i/>
+        </w:rPr>
+        <w:t xml:space="preserve">” place and then you can use Double quotes around the name of the file, and </w:t>
+      </w:r>
+      <w:r>
+        <w:rPr>
+          <w:rFonts w:ascii="Century Gothic" w:hAnsi="Century Gothic" w:cs="TimesNewRomanPSMT"/>
+          <w:b/>
+          <w:i/>
+        </w:rPr>
+        <w:t>for loop</w:t>
+      </w:r>
+      <w:r>
+        <w:rPr>
+          <w:rFonts w:ascii="Century Gothic" w:hAnsi="Century Gothic" w:cs="TimesNewRomanPSMT"/>
+          <w:i/>
+        </w:rPr>
+        <w:t xml:space="preserve"> will not consider it as a </w:t>
+      </w:r>
+      <w:r>
+        <w:rPr>
+          <w:rFonts w:ascii="Century Gothic" w:hAnsi="Century Gothic" w:cs="TimesNewRomanPSMT"/>
+          <w:b/>
+          <w:i/>
+        </w:rPr>
+        <w:t>Set</w:t>
+      </w:r>
+      <w:r>
+        <w:rPr>
+          <w:rFonts w:ascii="Century Gothic" w:hAnsi="Century Gothic" w:cs="TimesNewRomanPSMT"/>
+          <w:i/>
+        </w:rPr>
+        <w:t>, but understands that it is name of file containing spaces.</w:t>
+      </w:r>
+    </w:p>
+    <w:p>
+      <w:pPr>
+        <w:autoSpaceDE w:val="0"/>
+        <w:autoSpaceDN w:val="0"/>
+        <w:adjustRightInd w:val="0"/>
+        <w:spacing w:after="0" w:line="240" w:lineRule="auto"/>
+        <w:rPr>
+          <w:rFonts w:ascii="TimesNewRomanPSMT" w:hAnsi="TimesNewRomanPSMT" w:cs="TimesNewRomanPSMT"/>
           <w:i/>
           <w:sz w:val="18"/>
         </w:rPr>
-        <w:t>spaces;</w:t>
-      </w:r>
-      <w:r>
-        <w:rPr>
-          <w:rFonts w:ascii="Century Gothic" w:hAnsi="Century Gothic" w:cs="TimesNewRomanPSMT"/>
-          <w:i/>
-          <w:sz w:val="18"/>
-        </w:rPr>
-        <w:t xml:space="preserve"> it should be only single string without carrying any space…otherwise </w:t>
-      </w:r>
-      <w:r>
-        <w:rPr>
-          <w:rFonts w:ascii="Century Gothic" w:hAnsi="Century Gothic" w:cs="TimesNewRomanPSMT"/>
-          <w:b/>
-          <w:i/>
-          <w:sz w:val="18"/>
-        </w:rPr>
-        <w:t>for loop</w:t>
-      </w:r>
-      <w:r>
-        <w:rPr>
-          <w:rFonts w:ascii="Century Gothic" w:hAnsi="Century Gothic" w:cs="TimesNewRomanPSMT"/>
-          <w:i/>
-          <w:sz w:val="18"/>
-        </w:rPr>
-        <w:t xml:space="preserve"> will not</w:t>
-      </w:r>
-      <w:r>
-        <w:rPr>
-          <w:rFonts w:ascii="Century Gothic" w:hAnsi="Century Gothic" w:cs="TimesNewRomanPSMT"/>
-          <w:i/>
-          <w:sz w:val="18"/>
-        </w:rPr>
-        <w:t xml:space="preserve"> execute successfully... </w:t>
-      </w:r>
-      <w:r>
-        <w:rPr>
-          <w:rFonts w:ascii="Century Gothic" w:hAnsi="Century Gothic" w:cs="TimesNewRomanPSMT"/>
-          <w:b/>
-          <w:i/>
-          <w:sz w:val="18"/>
-        </w:rPr>
-        <w:t>If any case</w:t>
-      </w:r>
-      <w:r>
-        <w:rPr>
-          <w:rFonts w:ascii="Century Gothic" w:hAnsi="Century Gothic" w:cs="TimesNewRomanPSMT"/>
-          <w:i/>
-          <w:sz w:val="18"/>
-        </w:rPr>
-        <w:t xml:space="preserve"> filename contains spaces and you need to apply </w:t>
-      </w:r>
-      <w:r>
-        <w:rPr>
-          <w:rFonts w:ascii="Century Gothic" w:hAnsi="Century Gothic" w:cs="TimesNewRomanPSMT"/>
-          <w:b/>
-          <w:i/>
-          <w:sz w:val="18"/>
-        </w:rPr>
-        <w:t>for loop</w:t>
-      </w:r>
-      <w:r>
-        <w:rPr>
-          <w:rFonts w:ascii="Century Gothic" w:hAnsi="Century Gothic" w:cs="TimesNewRomanPSMT"/>
-          <w:i/>
-          <w:sz w:val="18"/>
-        </w:rPr>
-        <w:t xml:space="preserve">, then </w:t>
-      </w:r>
-      <w:r>
-        <w:rPr>
-          <w:rFonts w:ascii="Century Gothic" w:hAnsi="Century Gothic" w:cs="TimesNewRomanPSMT"/>
-          <w:i/>
-          <w:sz w:val="18"/>
-        </w:rPr>
-        <w:t xml:space="preserve">you need to use </w:t>
-      </w:r>
-      <w:r>
-        <w:rPr>
-          <w:rFonts w:ascii="Century Gothic" w:hAnsi="Century Gothic" w:cs="TimesNewRomanPSMT"/>
-          <w:b/>
-          <w:i/>
-          <w:sz w:val="18"/>
-        </w:rPr>
-        <w:t>‘usebackq’</w:t>
-      </w:r>
-      <w:r>
-        <w:rPr>
-          <w:rFonts w:ascii="Century Gothic" w:hAnsi="Century Gothic" w:cs="TimesNewRomanPSMT"/>
-          <w:i/>
-          <w:sz w:val="18"/>
-        </w:rPr>
-        <w:t xml:space="preserve"> option in the “</w:t>
-      </w:r>
-      <w:r>
-        <w:rPr>
-          <w:rFonts w:ascii="Century Gothic" w:hAnsi="Century Gothic" w:cs="TimesNewRomanPSMT"/>
-          <w:i/>
-          <w:color w:val="538135" w:themeColor="accent6" w:themeShade="BF"/>
-          <w:sz w:val="18"/>
-        </w:rPr>
-        <w:t>options</w:t>
-      </w:r>
-      <w:r>
-        <w:rPr>
-          <w:rFonts w:ascii="Century Gothic" w:hAnsi="Century Gothic" w:cs="TimesNewRomanPSMT"/>
-          <w:i/>
-          <w:sz w:val="18"/>
-        </w:rPr>
-        <w:t xml:space="preserve">” place and then you can use Double quotes around the name of the file, and </w:t>
-      </w:r>
-      <w:r>
-        <w:rPr>
-          <w:rFonts w:ascii="Century Gothic" w:hAnsi="Century Gothic" w:cs="TimesNewRomanPSMT"/>
-          <w:b/>
-          <w:i/>
-          <w:sz w:val="18"/>
-        </w:rPr>
-        <w:t>for loop</w:t>
-      </w:r>
-      <w:r>
-        <w:rPr>
-          <w:rFonts w:ascii="Century Gothic" w:hAnsi="Century Gothic" w:cs="TimesNewRomanPSMT"/>
-          <w:i/>
-          <w:sz w:val="18"/>
-        </w:rPr>
-        <w:t xml:space="preserve"> will not consider it as a </w:t>
-      </w:r>
-      <w:r>
-        <w:rPr>
-          <w:rFonts w:ascii="Century Gothic" w:hAnsi="Century Gothic" w:cs="TimesNewRomanPSMT"/>
-          <w:b/>
-          <w:i/>
-          <w:sz w:val="18"/>
-        </w:rPr>
-        <w:t>Set</w:t>
-      </w:r>
-      <w:r>
-        <w:rPr>
-          <w:rFonts w:ascii="Century Gothic" w:hAnsi="Century Gothic" w:cs="TimesNewRomanPSMT"/>
-          <w:i/>
-          <w:sz w:val="18"/>
-        </w:rPr>
-        <w:t>, but understands that it is name of file containing spaces.</w:t>
-      </w:r>
-    </w:p>
-    <w:p>
-      <w:pPr>
-        <w:autoSpaceDE w:val="0"/>
-        <w:autoSpaceDN w:val="0"/>
-        <w:adjustRightInd w:val="0"/>
-        <w:spacing w:after="0" w:line="240" w:lineRule="auto"/>
-        <w:rPr>
-          <w:rFonts w:ascii="TimesNewRomanPSMT" w:hAnsi="TimesNewRomanPSMT" w:cs="TimesNewRomanPSMT"/>
-          <w:i/>
-          <w:sz w:val="18"/>
-        </w:rPr>
       </w:pPr>
     </w:p>
     <w:p>
@@ -6553,6 +6545,7 @@
           <w:sz w:val="24"/>
           <w:szCs w:val="24"/>
         </w:rPr>
+        <w:lastRenderedPageBreak/>
         <w:t xml:space="preserve">I know that it seems very uncomfortable when you read above technical description of </w:t>
       </w:r>
       <w:r>
@@ -7299,12 +7292,12 @@
               <wp:anchor distT="0" distB="0" distL="114300" distR="114300" simplePos="0" relativeHeight="251653120" behindDoc="1" locked="0" layoutInCell="1" allowOverlap="1" wp14:anchorId="43E93247" wp14:editId="643AA336">
                 <wp:simplePos x="0" y="0"/>
                 <wp:positionH relativeFrom="column">
-                  <wp:posOffset>-57150</wp:posOffset>
+                  <wp:posOffset>-53340</wp:posOffset>
                 </wp:positionH>
                 <wp:positionV relativeFrom="paragraph">
                   <wp:posOffset>241935</wp:posOffset>
                 </wp:positionV>
-                <wp:extent cx="6116955" cy="5322570"/>
+                <wp:extent cx="6116955" cy="5067300"/>
                 <wp:effectExtent l="0" t="0" r="0" b="0"/>
                 <wp:wrapNone/>
                 <wp:docPr id="12" name="Rectangle 12"/>
@@ -7316,7 +7309,7 @@
                       <wps:spPr>
                         <a:xfrm>
                           <a:off x="0" y="0"/>
-                          <a:ext cx="6116955" cy="5322570"/>
+                          <a:ext cx="6116955" cy="5067300"/>
                         </a:xfrm>
                         <a:prstGeom prst="rect">
                           <a:avLst/>
@@ -7364,7 +7357,7 @@
           </mc:Choice>
           <mc:Fallback>
             <w:pict>
-              <v:rect w14:anchorId="26D9B581" id="Rectangle 12" o:spid="_x0000_s1026" style="position:absolute;margin-left:-4.5pt;margin-top:19.05pt;width:481.65pt;height:419.1pt;z-index:-251663360;visibility:visible;mso-wrap-style:square;mso-width-percent:0;mso-height-percent:0;mso-wrap-distance-left:9pt;mso-wrap-distance-top:0;mso-wrap-distance-right:9pt;mso-wrap-distance-bottom:0;mso-position-horizontal:absolute;mso-position-horizontal-relative:text;mso-position-vertical:absolute;mso-position-vertical-relative:text;mso-width-percent:0;mso-height-percent:0;mso-width-relative:margin;mso-height-relative:margin;v-text-anchor:middle" o:gfxdata="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" fillcolor="#e7e6e6 [3214]" stroked="f" strokeweight="1pt"/>
+              <v:rect w14:anchorId="7B1FD9D9" id="Rectangle 12" o:spid="_x0000_s1026" style="position:absolute;margin-left:-4.2pt;margin-top:19.05pt;width:481.65pt;height:399pt;z-index:-251663360;visibility:visible;mso-wrap-style:square;mso-width-percent:0;mso-height-percent:0;mso-wrap-distance-left:9pt;mso-wrap-distance-top:0;mso-wrap-distance-right:9pt;mso-wrap-distance-bottom:0;mso-position-horizontal:absolute;mso-position-horizontal-relative:text;mso-position-vertical:absolute;mso-position-vertical-relative:text;mso-width-percent:0;mso-height-percent:0;mso-width-relative:margin;mso-height-relative:margin;v-text-anchor:middle" o:gfxdata="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" fillcolor="#e7e6e6 [3214]" stroked="f" strokeweight="1pt"/>
             </w:pict>
           </mc:Fallback>
         </mc:AlternateContent>
@@ -8233,7 +8226,7 @@
     <w:p>
       <w:pPr>
         <w:pBdr>
-          <w:bottom w:val="single" w:sz="6" w:space="1" w:color="auto"/>
+          <w:bottom w:val="single" w:sz="6" w:space="31" w:color="auto"/>
         </w:pBdr>
         <w:autoSpaceDE w:val="0"/>
         <w:autoSpaceDN w:val="0"/>
@@ -8262,314 +8255,6 @@
         </w:rPr>
         <w:t>xit</w:t>
       </w:r>
-    </w:p>
-    <w:p>
-      <w:pPr>
-        <w:pBdr>
-          <w:bottom w:val="single" w:sz="6" w:space="1" w:color="auto"/>
-        </w:pBdr>
-        <w:autoSpaceDE w:val="0"/>
-        <w:autoSpaceDN w:val="0"/>
-        <w:adjustRightInd w:val="0"/>
-        <w:spacing w:after="0" w:line="240" w:lineRule="auto"/>
-        <w:jc w:val="both"/>
-        <w:rPr>
-          <w:rFonts w:ascii="TimesNewRomanPSMT" w:hAnsi="TimesNewRomanPSMT" w:cs="TimesNewRomanPSMT"/>
-          <w:sz w:val="26"/>
-        </w:rPr>
-      </w:pPr>
-    </w:p>
-    <w:p>
-      <w:pPr>
-        <w:pBdr>
-          <w:bottom w:val="single" w:sz="6" w:space="1" w:color="auto"/>
-        </w:pBdr>
-        <w:autoSpaceDE w:val="0"/>
-        <w:autoSpaceDN w:val="0"/>
-        <w:adjustRightInd w:val="0"/>
-        <w:spacing w:after="0" w:line="240" w:lineRule="auto"/>
-        <w:jc w:val="both"/>
-        <w:rPr>
-          <w:rFonts w:ascii="TimesNewRomanPSMT" w:hAnsi="TimesNewRomanPSMT" w:cs="TimesNewRomanPSMT"/>
-          <w:color w:val="70AD47" w:themeColor="accent6"/>
-          <w:sz w:val="26"/>
-        </w:rPr>
-      </w:pPr>
-      <w:r>
-        <w:rPr>
-          <w:rFonts w:ascii="TimesNewRomanPSMT" w:hAnsi="TimesNewRomanPSMT" w:cs="TimesNewRomanPSMT"/>
-          <w:color w:val="4472C4" w:themeColor="accent5"/>
-          <w:sz w:val="26"/>
-        </w:rPr>
-        <w:t>Rem</w:t>
-      </w:r>
-      <w:r>
-        <w:rPr>
-          <w:rFonts w:ascii="TimesNewRomanPSMT" w:hAnsi="TimesNewRomanPSMT" w:cs="TimesNewRomanPSMT"/>
-          <w:color w:val="70AD47" w:themeColor="accent6"/>
-          <w:sz w:val="26"/>
-        </w:rPr>
-        <w:t xml:space="preserve"> The loop repeats 3 times as there are 3 elements in the specified </w:t>
-      </w:r>
-      <w:r>
-        <w:rPr>
-          <w:rFonts w:ascii="TimesNewRomanPSMT" w:hAnsi="TimesNewRomanPSMT" w:cs="TimesNewRomanPSMT"/>
-          <w:b/>
-          <w:color w:val="FFC000" w:themeColor="accent4"/>
-          <w:sz w:val="26"/>
-        </w:rPr>
-        <w:t>set</w:t>
-      </w:r>
-      <w:r>
-        <w:rPr>
-          <w:rFonts w:ascii="TimesNewRomanPSMT" w:hAnsi="TimesNewRomanPSMT" w:cs="TimesNewRomanPSMT"/>
-          <w:color w:val="70AD47" w:themeColor="accent6"/>
-          <w:sz w:val="26"/>
-        </w:rPr>
-        <w:t>, and</w:t>
-      </w:r>
-    </w:p>
-    <w:p>
-      <w:pPr>
-        <w:pBdr>
-          <w:bottom w:val="single" w:sz="6" w:space="1" w:color="auto"/>
-        </w:pBdr>
-        <w:autoSpaceDE w:val="0"/>
-        <w:autoSpaceDN w:val="0"/>
-        <w:adjustRightInd w:val="0"/>
-        <w:spacing w:after="0" w:line="240" w:lineRule="auto"/>
-        <w:jc w:val="both"/>
-        <w:rPr>
-          <w:rFonts w:ascii="TimesNewRomanPSMT" w:hAnsi="TimesNewRomanPSMT" w:cs="TimesNewRomanPSMT"/>
-          <w:color w:val="70AD47" w:themeColor="accent6"/>
-          <w:sz w:val="26"/>
-        </w:rPr>
-      </w:pPr>
-      <w:r>
-        <w:rPr>
-          <w:rFonts w:ascii="TimesNewRomanPSMT" w:hAnsi="TimesNewRomanPSMT" w:cs="TimesNewRomanPSMT"/>
-          <w:color w:val="4472C4" w:themeColor="accent5"/>
-          <w:sz w:val="26"/>
-        </w:rPr>
-        <w:t>Rem</w:t>
-      </w:r>
-      <w:r>
-        <w:rPr>
-          <w:rFonts w:ascii="TimesNewRomanPSMT" w:hAnsi="TimesNewRomanPSMT" w:cs="TimesNewRomanPSMT"/>
-          <w:color w:val="70AD47" w:themeColor="accent6"/>
-          <w:sz w:val="26"/>
-        </w:rPr>
-        <w:t xml:space="preserve"> for each repetition of </w:t>
-      </w:r>
-      <w:r>
-        <w:rPr>
-          <w:rFonts w:ascii="TimesNewRomanPSMT" w:hAnsi="TimesNewRomanPSMT" w:cs="TimesNewRomanPSMT"/>
-          <w:b/>
-          <w:color w:val="FFC000" w:themeColor="accent4"/>
-          <w:sz w:val="26"/>
-        </w:rPr>
-        <w:t xml:space="preserve">for </w:t>
-      </w:r>
-      <w:r>
-        <w:rPr>
-          <w:rFonts w:ascii="TimesNewRomanPSMT" w:hAnsi="TimesNewRomanPSMT" w:cs="TimesNewRomanPSMT"/>
-          <w:b/>
-          <w:color w:val="FFC000" w:themeColor="accent4"/>
-          <w:sz w:val="26"/>
-        </w:rPr>
-        <w:t>loop</w:t>
-      </w:r>
-      <w:r>
-        <w:rPr>
-          <w:rFonts w:ascii="TimesNewRomanPSMT" w:hAnsi="TimesNewRomanPSMT" w:cs="TimesNewRomanPSMT"/>
-          <w:b/>
-          <w:color w:val="70AD47" w:themeColor="accent6"/>
-          <w:sz w:val="26"/>
-        </w:rPr>
-        <w:t>, ‘</w:t>
-      </w:r>
-      <w:r>
-        <w:rPr>
-          <w:rFonts w:ascii="TimesNewRomanPSMT" w:hAnsi="TimesNewRomanPSMT" w:cs="TimesNewRomanPSMT"/>
-          <w:color w:val="70AD47" w:themeColor="accent6"/>
-          <w:sz w:val="26"/>
-        </w:rPr>
-        <w:t>%%a’</w:t>
-      </w:r>
-      <w:r>
-        <w:rPr>
-          <w:rFonts w:ascii="TimesNewRomanPSMT" w:hAnsi="TimesNewRomanPSMT" w:cs="TimesNewRomanPSMT"/>
-          <w:color w:val="70AD47" w:themeColor="accent6"/>
-          <w:sz w:val="26"/>
-        </w:rPr>
-        <w:t xml:space="preserve"> </w:t>
-      </w:r>
-      <w:r>
-        <w:rPr>
-          <w:rFonts w:ascii="TimesNewRomanPSMT" w:hAnsi="TimesNewRomanPSMT" w:cs="TimesNewRomanPSMT"/>
-          <w:color w:val="70AD47" w:themeColor="accent6"/>
-          <w:sz w:val="20"/>
-        </w:rPr>
-        <w:t xml:space="preserve">(in brackets after </w:t>
-      </w:r>
-      <w:r>
-        <w:rPr>
-          <w:rFonts w:ascii="TimesNewRomanPSMT" w:hAnsi="TimesNewRomanPSMT" w:cs="TimesNewRomanPSMT"/>
-          <w:b/>
-          <w:color w:val="FFC000" w:themeColor="accent4"/>
-          <w:sz w:val="20"/>
-        </w:rPr>
-        <w:t>do</w:t>
-      </w:r>
-      <w:r>
-        <w:rPr>
-          <w:rFonts w:ascii="TimesNewRomanPSMT" w:hAnsi="TimesNewRomanPSMT" w:cs="TimesNewRomanPSMT"/>
-          <w:color w:val="FFC000" w:themeColor="accent4"/>
-          <w:sz w:val="20"/>
-        </w:rPr>
-        <w:t xml:space="preserve"> </w:t>
-      </w:r>
-      <w:r>
-        <w:rPr>
-          <w:rFonts w:ascii="TimesNewRomanPSMT" w:hAnsi="TimesNewRomanPSMT" w:cs="TimesNewRomanPSMT"/>
-          <w:color w:val="70AD47" w:themeColor="accent6"/>
-          <w:sz w:val="20"/>
-        </w:rPr>
-        <w:t>parameter)</w:t>
-      </w:r>
-      <w:r>
-        <w:rPr>
-          <w:rFonts w:ascii="TimesNewRomanPSMT" w:hAnsi="TimesNewRomanPSMT" w:cs="TimesNewRomanPSMT"/>
-          <w:color w:val="70AD47" w:themeColor="accent6"/>
-          <w:sz w:val="26"/>
-        </w:rPr>
-        <w:t xml:space="preserve"> will</w:t>
-      </w:r>
-      <w:r>
-        <w:rPr>
-          <w:rFonts w:ascii="TimesNewRomanPSMT" w:hAnsi="TimesNewRomanPSMT" w:cs="TimesNewRomanPSMT"/>
-          <w:color w:val="70AD47" w:themeColor="accent6"/>
-          <w:sz w:val="26"/>
-        </w:rPr>
-        <w:t xml:space="preserve"> take</w:t>
-      </w:r>
-    </w:p>
-    <w:p>
-      <w:pPr>
-        <w:pBdr>
-          <w:bottom w:val="single" w:sz="6" w:space="1" w:color="auto"/>
-        </w:pBdr>
-        <w:autoSpaceDE w:val="0"/>
-        <w:autoSpaceDN w:val="0"/>
-        <w:adjustRightInd w:val="0"/>
-        <w:spacing w:after="0" w:line="240" w:lineRule="auto"/>
-        <w:jc w:val="both"/>
-        <w:rPr>
-          <w:rFonts w:ascii="TimesNewRomanPSMT" w:hAnsi="TimesNewRomanPSMT" w:cs="TimesNewRomanPSMT"/>
-          <w:color w:val="70AD47" w:themeColor="accent6"/>
-          <w:sz w:val="26"/>
-        </w:rPr>
-      </w:pPr>
-      <w:r>
-        <w:rPr>
-          <w:rFonts w:ascii="TimesNewRomanPSMT" w:hAnsi="TimesNewRomanPSMT" w:cs="TimesNewRomanPSMT"/>
-          <w:color w:val="4472C4" w:themeColor="accent5"/>
-          <w:sz w:val="26"/>
-        </w:rPr>
-        <w:t xml:space="preserve">Rem </w:t>
-      </w:r>
-      <w:r>
-        <w:rPr>
-          <w:rFonts w:ascii="TimesNewRomanPSMT" w:hAnsi="TimesNewRomanPSMT" w:cs="TimesNewRomanPSMT"/>
-          <w:color w:val="70AD47" w:themeColor="accent6"/>
-          <w:sz w:val="26"/>
-        </w:rPr>
-        <w:t xml:space="preserve">firstly </w:t>
-      </w:r>
-      <w:r>
-        <w:rPr>
-          <w:rFonts w:ascii="TimesNewRomanPSMT" w:hAnsi="TimesNewRomanPSMT" w:cs="TimesNewRomanPSMT"/>
-          <w:b/>
-          <w:color w:val="FFC000" w:themeColor="accent4"/>
-          <w:sz w:val="26"/>
-        </w:rPr>
-        <w:t xml:space="preserve">md </w:t>
-      </w:r>
-      <w:r>
-        <w:rPr>
-          <w:rFonts w:ascii="TimesNewRomanPSMT" w:hAnsi="TimesNewRomanPSMT" w:cs="TimesNewRomanPSMT"/>
-          <w:color w:val="70AD47" w:themeColor="accent6"/>
-          <w:sz w:val="26"/>
-        </w:rPr>
-        <w:t xml:space="preserve">then </w:t>
-      </w:r>
-      <w:r>
-        <w:rPr>
-          <w:rFonts w:ascii="TimesNewRomanPSMT" w:hAnsi="TimesNewRomanPSMT" w:cs="TimesNewRomanPSMT"/>
-          <w:b/>
-          <w:color w:val="FFC000" w:themeColor="accent4"/>
-          <w:sz w:val="26"/>
-        </w:rPr>
-        <w:t xml:space="preserve">pause </w:t>
-      </w:r>
-      <w:r>
-        <w:rPr>
-          <w:rFonts w:ascii="TimesNewRomanPSMT" w:hAnsi="TimesNewRomanPSMT" w:cs="TimesNewRomanPSMT"/>
-          <w:color w:val="70AD47" w:themeColor="accent6"/>
-          <w:sz w:val="26"/>
-        </w:rPr>
-        <w:t xml:space="preserve">then </w:t>
-      </w:r>
-      <w:r>
-        <w:rPr>
-          <w:rFonts w:ascii="TimesNewRomanPSMT" w:hAnsi="TimesNewRomanPSMT" w:cs="TimesNewRomanPSMT"/>
-          <w:b/>
-          <w:color w:val="FFC000" w:themeColor="accent4"/>
-          <w:sz w:val="26"/>
-        </w:rPr>
-        <w:t>rd</w:t>
-      </w:r>
-      <w:r>
-        <w:rPr>
-          <w:rFonts w:ascii="TimesNewRomanPSMT" w:hAnsi="TimesNewRomanPSMT" w:cs="TimesNewRomanPSMT"/>
-          <w:b/>
-          <w:color w:val="FFC000" w:themeColor="accent4"/>
-          <w:sz w:val="26"/>
-        </w:rPr>
-        <w:t xml:space="preserve"> </w:t>
-      </w:r>
-      <w:r>
-        <w:rPr>
-          <w:rFonts w:ascii="TimesNewRomanPSMT" w:hAnsi="TimesNewRomanPSMT" w:cs="TimesNewRomanPSMT"/>
-          <w:color w:val="70AD47" w:themeColor="accent6"/>
-          <w:sz w:val="26"/>
-        </w:rPr>
-        <w:t>as its value…thus we can run all 3 commands</w:t>
-      </w:r>
-      <w:r>
-        <w:rPr>
-          <w:rFonts w:ascii="TimesNewRomanPSMT" w:hAnsi="TimesNewRomanPSMT" w:cs="TimesNewRomanPSMT"/>
-          <w:color w:val="70AD47" w:themeColor="accent6"/>
-          <w:sz w:val="26"/>
-        </w:rPr>
-        <w:t xml:space="preserve"> </w:t>
-      </w:r>
-      <w:r>
-        <w:rPr>
-          <w:rFonts w:ascii="TimesNewRomanPSMT" w:hAnsi="TimesNewRomanPSMT" w:cs="TimesNewRomanPSMT"/>
-          <w:color w:val="70AD47" w:themeColor="accent6"/>
-          <w:sz w:val="26"/>
-        </w:rPr>
-        <w:t>in single go.</w:t>
-      </w:r>
-    </w:p>
-    <w:p>
-      <w:pPr>
-        <w:rPr>
-          <w:rFonts w:ascii="TimesNewRomanPSMT" w:hAnsi="TimesNewRomanPSMT" w:cs="TimesNewRomanPSMT"/>
-          <w:sz w:val="26"/>
-        </w:rPr>
-      </w:pPr>
       <w:r>
         <w:rPr>
           <w:rFonts w:ascii="TimesNewRomanPSMT" w:hAnsi="TimesNewRomanPSMT" w:cs="TimesNewRomanPSMT"/>
@@ -8661,7 +8346,7 @@
                     <pic:cNvPicPr/>
                   </pic:nvPicPr>
                   <pic:blipFill>
-                    <a:blip r:embed="rId13">
+                    <a:blip r:embed="rId11">
                       <a:extLst>
                         <a:ext uri="{28A0092B-C50C-407E-A947-70E740481C1C}">
                           <a14:useLocalDpi xmlns:a14="http://schemas.microsoft.com/office/drawing/2010/main" val="0"/>
@@ -8762,7 +8447,7 @@
                     <pic:cNvPicPr/>
                   </pic:nvPicPr>
                   <pic:blipFill>
-                    <a:blip r:embed="rId14">
+                    <a:blip r:embed="rId12">
                       <a:extLst>
                         <a:ext uri="{28A0092B-C50C-407E-A947-70E740481C1C}">
                           <a14:useLocalDpi xmlns:a14="http://schemas.microsoft.com/office/drawing/2010/main" val="0"/>
@@ -8863,7 +8548,7 @@
                     <pic:cNvPicPr/>
                   </pic:nvPicPr>
                   <pic:blipFill>
-                    <a:blip r:embed="rId15">
+                    <a:blip r:embed="rId13">
                       <a:extLst>
                         <a:ext uri="{28A0092B-C50C-407E-A947-70E740481C1C}">
                           <a14:useLocalDpi xmlns:a14="http://schemas.microsoft.com/office/drawing/2010/main" val="0"/>
@@ -9078,7 +8763,7 @@
           </mc:Choice>
           <mc:Fallback>
             <w:pict>
-              <v:rect w14:anchorId="72D58889" id="Rectangle 32" o:spid="_x0000_s1026" style="position:absolute;margin-left:-3.75pt;margin-top:15.55pt;width:477.35pt;height:247.7pt;z-index:-251670016;visibility:visible;mso-wrap-style:square;mso-width-percent:0;mso-height-percent:0;mso-wrap-distance-left:9pt;mso-wrap-distance-top:0;mso-wrap-distance-right:9pt;mso-wrap-distance-bottom:0;mso-position-horizontal:absolute;mso-position-horizontal-relative:text;mso-position-vertical:absolute;mso-position-vertical-relative:text;mso-width-percent:0;mso-height-percent:0;mso-width-relative:margin;mso-height-relative:margin;v-text-anchor:middle" o:gfxdata="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" fillcolor="#e7e6e6 [3214]" stroked="f" strokeweight="1pt"/>
+              <v:rect w14:anchorId="5F02A727" id="Rectangle 32" o:spid="_x0000_s1026" style="position:absolute;margin-left:-3.75pt;margin-top:15.55pt;width:477.35pt;height:247.7pt;z-index:-251670016;visibility:visible;mso-wrap-style:square;mso-width-percent:0;mso-height-percent:0;mso-wrap-distance-left:9pt;mso-wrap-distance-top:0;mso-wrap-distance-right:9pt;mso-wrap-distance-bottom:0;mso-position-horizontal:absolute;mso-position-horizontal-relative:text;mso-position-vertical:absolute;mso-position-vertical-relative:text;mso-width-percent:0;mso-height-percent:0;mso-width-relative:margin;mso-height-relative:margin;v-text-anchor:middle" o:gfxdata="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" fillcolor="#e7e6e6 [3214]" stroked="f" strokeweight="1pt"/>
             </w:pict>
           </mc:Fallback>
         </mc:AlternateContent>
@@ -9661,7 +9346,7 @@
                     <pic:cNvPicPr/>
                   </pic:nvPicPr>
                   <pic:blipFill>
-                    <a:blip r:embed="rId16">
+                    <a:blip r:embed="rId14">
                       <a:extLst>
                         <a:ext uri="{28A0092B-C50C-407E-A947-70E740481C1C}">
                           <a14:useLocalDpi xmlns:a14="http://schemas.microsoft.com/office/drawing/2010/main" val="0"/>
@@ -9755,7 +9440,7 @@
                     <pic:cNvPicPr/>
                   </pic:nvPicPr>
                   <pic:blipFill>
-                    <a:blip r:embed="rId17">
+                    <a:blip r:embed="rId15">
                       <a:extLst>
                         <a:ext uri="{28A0092B-C50C-407E-A947-70E740481C1C}">
                           <a14:useLocalDpi xmlns:a14="http://schemas.microsoft.com/office/drawing/2010/main" val="0"/>
@@ -10024,7 +9709,7 @@
           </mc:Choice>
           <mc:Fallback>
             <w:pict>
-              <v:rect w14:anchorId="59421CC2" id="Rectangle 40" o:spid="_x0000_s1026" style="position:absolute;margin-left:-9pt;margin-top:4.5pt;width:492pt;height:249pt;z-index:-251668992;visibility:visible;mso-wrap-style:square;mso-width-percent:0;mso-height-percent:0;mso-wrap-distance-left:9pt;mso-wrap-distance-top:0;mso-wrap-distance-right:9pt;mso-wrap-distance-bottom:0;mso-position-horizontal:absolute;mso-position-horizontal-relative:text;mso-position-vertical:absolute;mso-position-vertical-relative:text;mso-width-percent:0;mso-height-percent:0;mso-width-relative:margin;mso-height-relative:margin;v-text-anchor:middle" o:gfxdata="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" fillcolor="#e7e6e6 [3214]" stroked="f" strokeweight="1pt"/>
+              <v:rect w14:anchorId="58D241A7" id="Rectangle 40" o:spid="_x0000_s1026" style="position:absolute;margin-left:-9pt;margin-top:4.5pt;width:492pt;height:249pt;z-index:-251668992;visibility:visible;mso-wrap-style:square;mso-width-percent:0;mso-height-percent:0;mso-wrap-distance-left:9pt;mso-wrap-distance-top:0;mso-wrap-distance-right:9pt;mso-wrap-distance-bottom:0;mso-position-horizontal:absolute;mso-position-horizontal-relative:text;mso-position-vertical:absolute;mso-position-vertical-relative:text;mso-width-percent:0;mso-height-percent:0;mso-width-relative:margin;mso-height-relative:margin;v-text-anchor:middle" o:gfxdata="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" fillcolor="#e7e6e6 [3214]" stroked="f" strokeweight="1pt"/>
             </w:pict>
           </mc:Fallback>
         </mc:AlternateContent>
@@ -10484,7 +10169,7 @@
           </mc:Choice>
           <mc:Fallback>
             <w:pict>
-              <v:rect w14:anchorId="3E031317" id="Rectangle 44" o:spid="_x0000_s1026" style="position:absolute;margin-left:-9pt;margin-top:26.05pt;width:481.5pt;height:228pt;z-index:-251667968;visibility:visible;mso-wrap-style:square;mso-width-percent:0;mso-height-percent:0;mso-wrap-distance-left:9pt;mso-wrap-distance-top:0;mso-wrap-distance-right:9pt;mso-wrap-distance-bottom:0;mso-position-horizontal:absolute;mso-position-horizontal-relative:text;mso-position-vertical:absolute;mso-position-vertical-relative:text;mso-width-percent:0;mso-height-percent:0;mso-width-relative:margin;mso-height-relative:margin;v-text-anchor:middle" o:gfxdata="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" fillcolor="#e7e6e6 [3214]" stroked="f" strokeweight="1pt"/>
+              <v:rect w14:anchorId="65381DFC" id="Rectangle 44" o:spid="_x0000_s1026" style="position:absolute;margin-left:-9pt;margin-top:26.05pt;width:481.5pt;height:228pt;z-index:-251667968;visibility:visible;mso-wrap-style:square;mso-width-percent:0;mso-height-percent:0;mso-wrap-distance-left:9pt;mso-wrap-distance-top:0;mso-wrap-distance-right:9pt;mso-wrap-distance-bottom:0;mso-position-horizontal:absolute;mso-position-horizontal-relative:text;mso-position-vertical:absolute;mso-position-vertical-relative:text;mso-width-percent:0;mso-height-percent:0;mso-width-relative:margin;mso-height-relative:margin;v-text-anchor:middle" o:gfxdata="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" fillcolor="#e7e6e6 [3214]" stroked="f" strokeweight="1pt"/>
             </w:pict>
           </mc:Fallback>
         </mc:AlternateContent>
@@ -10979,7 +10664,7 @@
                     <pic:cNvPicPr/>
                   </pic:nvPicPr>
                   <pic:blipFill>
-                    <a:blip r:embed="rId18">
+                    <a:blip r:embed="rId16">
                       <a:extLst>
                         <a:ext uri="{28A0092B-C50C-407E-A947-70E740481C1C}">
                           <a14:useLocalDpi xmlns:a14="http://schemas.microsoft.com/office/drawing/2010/main" val="0"/>
@@ -11078,7 +10763,7 @@
                     <pic:cNvPicPr/>
                   </pic:nvPicPr>
                   <pic:blipFill>
-                    <a:blip r:embed="rId19">
+                    <a:blip r:embed="rId17">
                       <a:extLst>
                         <a:ext uri="{28A0092B-C50C-407E-A947-70E740481C1C}">
                           <a14:useLocalDpi xmlns:a14="http://schemas.microsoft.com/office/drawing/2010/main" val="0"/>
@@ -11642,7 +11327,7 @@
           </mc:Choice>
           <mc:Fallback>
             <w:pict>
-              <v:rect w14:anchorId="2C3B8BE4" id="Rectangle 45" o:spid="_x0000_s1026" style="position:absolute;margin-left:-6.75pt;margin-top:22.25pt;width:474pt;height:152.25pt;z-index:-251666944;visibility:visible;mso-wrap-style:square;mso-width-percent:0;mso-height-percent:0;mso-wrap-distance-left:9pt;mso-wrap-distance-top:0;mso-wrap-distance-right:9pt;mso-wrap-distance-bottom:0;mso-position-horizontal:absolute;mso-position-horizontal-relative:text;mso-position-vertical:absolute;mso-position-vertical-relative:text;mso-width-percent:0;mso-height-percent:0;mso-width-relative:margin;mso-height-relative:margin;v-text-anchor:middle" o:gfxdata="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" fillcolor="#e7e6e6 [3214]" stroked="f" strokeweight="1pt"/>
+              <v:rect w14:anchorId="7B5D1F6E" id="Rectangle 45" o:spid="_x0000_s1026" style="position:absolute;margin-left:-6.75pt;margin-top:22.25pt;width:474pt;height:152.25pt;z-index:-251666944;visibility:visible;mso-wrap-style:square;mso-width-percent:0;mso-height-percent:0;mso-wrap-distance-left:9pt;mso-wrap-distance-top:0;mso-wrap-distance-right:9pt;mso-wrap-distance-bottom:0;mso-position-horizontal:absolute;mso-position-horizontal-relative:text;mso-position-vertical:absolute;mso-position-vertical-relative:text;mso-width-percent:0;mso-height-percent:0;mso-width-relative:margin;mso-height-relative:margin;v-text-anchor:middle" o:gfxdata="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" fillcolor="#e7e6e6 [3214]" stroked="f" strokeweight="1pt"/>
             </w:pict>
           </mc:Fallback>
         </mc:AlternateContent>
@@ -12079,7 +11764,7 @@
           </mc:Choice>
           <mc:Fallback>
             <w:pict>
-              <v:rect w14:anchorId="238A510D" id="Rectangle 46" o:spid="_x0000_s1026" style="position:absolute;margin-left:-5.25pt;margin-top:-.75pt;width:474pt;height:319.5pt;z-index:-251665920;visibility:visible;mso-wrap-style:square;mso-width-percent:0;mso-height-percent:0;mso-wrap-distance-left:9pt;mso-wrap-distance-top:0;mso-wrap-distance-right:9pt;mso-wrap-distance-bottom:0;mso-position-horizontal:absolute;mso-position-horizontal-relative:text;mso-position-vertical:absolute;mso-position-vertical-relative:text;mso-width-percent:0;mso-height-percent:0;mso-width-relative:margin;mso-height-relative:margin;v-text-anchor:middle" o:gfxdata="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" fillcolor="#e7e6e6 [3214]" stroked="f" strokeweight="1pt"/>
+              <v:rect w14:anchorId="5CCA5F66" id="Rectangle 46" o:spid="_x0000_s1026" style="position:absolute;margin-left:-5.25pt;margin-top:-.75pt;width:474pt;height:319.5pt;z-index:-251665920;visibility:visible;mso-wrap-style:square;mso-width-percent:0;mso-height-percent:0;mso-wrap-distance-left:9pt;mso-wrap-distance-top:0;mso-wrap-distance-right:9pt;mso-wrap-distance-bottom:0;mso-position-horizontal:absolute;mso-position-horizontal-relative:text;mso-position-vertical:absolute;mso-position-vertical-relative:text;mso-width-percent:0;mso-height-percent:0;mso-width-relative:margin;mso-height-relative:margin;v-text-anchor:middle" o:gfxdata="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" fillcolor="#e7e6e6 [3214]" stroked="f" strokeweight="1pt"/>
             </w:pict>
           </mc:Fallback>
         </mc:AlternateContent>
@@ -13140,7 +12825,7 @@
                     <pic:cNvPicPr/>
                   </pic:nvPicPr>
                   <pic:blipFill>
-                    <a:blip r:embed="rId20" cstate="print">
+                    <a:blip r:embed="rId18" cstate="print">
                       <a:extLst>
                         <a:ext uri="{28A0092B-C50C-407E-A947-70E740481C1C}">
                           <a14:useLocalDpi xmlns:a14="http://schemas.microsoft.com/office/drawing/2010/main" val="0"/>
@@ -13238,7 +12923,7 @@
                     <pic:cNvPicPr/>
                   </pic:nvPicPr>
                   <pic:blipFill>
-                    <a:blip r:embed="rId21">
+                    <a:blip r:embed="rId19">
                       <a:extLst>
                         <a:ext uri="{28A0092B-C50C-407E-A947-70E740481C1C}">
                           <a14:useLocalDpi xmlns:a14="http://schemas.microsoft.com/office/drawing/2010/main" val="0"/>
@@ -13252,7 +12937,7 @@
                   <pic:spPr>
                     <a:xfrm>
                       <a:off x="0" y="0"/>
-                      <a:ext cx="3257989" cy="1747611"/>
+                      <a:ext cx="3241247" cy="1738630"/>
                     </a:xfrm>
                     <a:prstGeom prst="rect">
                       <a:avLst/>
@@ -13398,7 +13083,7 @@
                     <pic:cNvPicPr/>
                   </pic:nvPicPr>
                   <pic:blipFill>
-                    <a:blip r:embed="rId22">
+                    <a:blip r:embed="rId20">
                       <a:extLst>
                         <a:ext uri="{28A0092B-C50C-407E-A947-70E740481C1C}">
                           <a14:useLocalDpi xmlns:a14="http://schemas.microsoft.com/office/drawing/2010/main" val="0"/>
@@ -13618,7 +13303,7 @@
           </mc:Choice>
           <mc:Fallback>
             <w:pict>
-              <v:rect w14:anchorId="1F9EB596" id="Rectangle 48" o:spid="_x0000_s1026" style="position:absolute;margin-left:-3pt;margin-top:62.05pt;width:471pt;height:177.75pt;z-index:-251661312;visibility:visible;mso-wrap-style:square;mso-width-percent:0;mso-height-percent:0;mso-wrap-distance-left:9pt;mso-wrap-distance-top:0;mso-wrap-distance-right:9pt;mso-wrap-distance-bottom:0;mso-position-horizontal:absolute;mso-position-horizontal-relative:text;mso-position-vertical:absolute;mso-position-vertical-relative:text;mso-width-percent:0;mso-height-percent:0;mso-width-relative:margin;mso-height-relative:margin;v-text-anchor:middle" o:gfxdata="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" fillcolor="#e7e6e6 [3214]" stroked="f" strokeweight="1pt"/>
+              <v:rect w14:anchorId="378B6D1B" id="Rectangle 48" o:spid="_x0000_s1026" style="position:absolute;margin-left:-3pt;margin-top:62.05pt;width:471pt;height:177.75pt;z-index:-251661312;visibility:visible;mso-wrap-style:square;mso-width-percent:0;mso-height-percent:0;mso-wrap-distance-left:9pt;mso-wrap-distance-top:0;mso-wrap-distance-right:9pt;mso-wrap-distance-bottom:0;mso-position-horizontal:absolute;mso-position-horizontal-relative:text;mso-position-vertical:absolute;mso-position-vertical-relative:text;mso-width-percent:0;mso-height-percent:0;mso-width-relative:margin;mso-height-relative:margin;v-text-anchor:middle" o:gfxdata="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" fillcolor="#e7e6e6 [3214]" stroked="f" strokeweight="1pt"/>
             </w:pict>
           </mc:Fallback>
         </mc:AlternateContent>
@@ -14495,7 +14180,7 @@
           </mc:Choice>
           <mc:Fallback>
             <w:pict>
-              <v:rect w14:anchorId="1BB7A604" id="Rectangle 50" o:spid="_x0000_s1026" style="position:absolute;margin-left:-5.25pt;margin-top:19.95pt;width:470.25pt;height:315.75pt;z-index:-251657216;visibility:visible;mso-wrap-style:square;mso-width-percent:0;mso-height-percent:0;mso-wrap-distance-left:9pt;mso-wrap-distance-top:0;mso-wrap-distance-right:9pt;mso-wrap-distance-bottom:0;mso-position-horizontal:absolute;mso-position-horizontal-relative:text;mso-position-vertical:absolute;mso-position-vertical-relative:text;mso-width-percent:0;mso-height-percent:0;mso-width-relative:margin;mso-height-relative:margin;v-text-anchor:middle" o:gfxdata="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" fillcolor="#e7e6e6 [3214]" stroked="f" strokeweight="1pt"/>
+              <v:rect w14:anchorId="179E6C11" id="Rectangle 50" o:spid="_x0000_s1026" style="position:absolute;margin-left:-5.25pt;margin-top:19.95pt;width:470.25pt;height:315.75pt;z-index:-251657216;visibility:visible;mso-wrap-style:square;mso-width-percent:0;mso-height-percent:0;mso-wrap-distance-left:9pt;mso-wrap-distance-top:0;mso-wrap-distance-right:9pt;mso-wrap-distance-bottom:0;mso-position-horizontal:absolute;mso-position-horizontal-relative:text;mso-position-vertical:absolute;mso-position-vertical-relative:text;mso-width-percent:0;mso-height-percent:0;mso-width-relative:margin;mso-height-relative:margin;v-text-anchor:middle" o:gfxdata="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" fillcolor="#e7e6e6 [3214]" stroked="f" strokeweight="1pt"/>
             </w:pict>
           </mc:Fallback>
         </mc:AlternateContent>
@@ -15396,7 +15081,7 @@
                     <pic:cNvPicPr/>
                   </pic:nvPicPr>
                   <pic:blipFill>
-                    <a:blip r:embed="rId23">
+                    <a:blip r:embed="rId21">
                       <a:extLst>
                         <a:ext uri="{28A0092B-C50C-407E-A947-70E740481C1C}">
                           <a14:useLocalDpi xmlns:a14="http://schemas.microsoft.com/office/drawing/2010/main" val="0"/>
@@ -15468,7 +15153,7 @@
                     <pic:cNvPicPr/>
                   </pic:nvPicPr>
                   <pic:blipFill>
-                    <a:blip r:embed="rId24">
+                    <a:blip r:embed="rId22">
                       <a:extLst>
                         <a:ext uri="{28A0092B-C50C-407E-A947-70E740481C1C}">
                           <a14:useLocalDpi xmlns:a14="http://schemas.microsoft.com/office/drawing/2010/main" val="0"/>
@@ -15795,7 +15480,7 @@
           </mc:Choice>
           <mc:Fallback>
             <w:pict>
-              <v:rect w14:anchorId="0651CA37" id="Rectangle 56" o:spid="_x0000_s1026" style="position:absolute;margin-left:143.25pt;margin-top:59pt;width:235.5pt;height:45pt;z-index:-251658752;visibility:visible;mso-wrap-style:square;mso-wrap-distance-left:9pt;mso-wrap-distance-top:0;mso-wrap-distance-right:9pt;mso-wrap-distance-bottom:0;mso-position-horizontal:absolute;mso-position-horizontal-relative:text;mso-position-vertical:absolute;mso-position-vertical-relative:text;v-text-anchor:middle" o:gfxdata="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" fillcolor="#f2f2f2 [3052]" stroked="f" strokeweight="1pt"/>
+              <v:rect w14:anchorId="69D4114C" id="Rectangle 56" o:spid="_x0000_s1026" style="position:absolute;margin-left:143.25pt;margin-top:59pt;width:235.5pt;height:45pt;z-index:-251658752;visibility:visible;mso-wrap-style:square;mso-wrap-distance-left:9pt;mso-wrap-distance-top:0;mso-wrap-distance-right:9pt;mso-wrap-distance-bottom:0;mso-position-horizontal:absolute;mso-position-horizontal-relative:text;mso-position-vertical:absolute;mso-position-vertical-relative:text;v-text-anchor:middle" o:gfxdata="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" fillcolor="#f2f2f2 [3052]" stroked="f" strokeweight="1pt"/>
             </w:pict>
           </mc:Fallback>
         </mc:AlternateContent>
@@ -16101,7 +15786,7 @@
           </mc:Choice>
           <mc:Fallback>
             <w:pict>
-              <v:rect w14:anchorId="36C7F0EB" id="Rectangle 57" o:spid="_x0000_s1026" style="position:absolute;margin-left:139.5pt;margin-top:59.85pt;width:235.5pt;height:45pt;z-index:-251657728;visibility:visible;mso-wrap-style:square;mso-wrap-distance-left:9pt;mso-wrap-distance-top:0;mso-wrap-distance-right:9pt;mso-wrap-distance-bottom:0;mso-position-horizontal:absolute;mso-position-horizontal-relative:text;mso-position-vertical:absolute;mso-position-vertical-relative:text;v-text-anchor:middle" o:gfxdata="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" fillcolor="#f2f2f2 [3052]" stroked="f" strokeweight="1pt"/>
+              <v:rect w14:anchorId="50825FA2" id="Rectangle 57" o:spid="_x0000_s1026" style="position:absolute;margin-left:139.5pt;margin-top:59.85pt;width:235.5pt;height:45pt;z-index:-251657728;visibility:visible;mso-wrap-style:square;mso-wrap-distance-left:9pt;mso-wrap-distance-top:0;mso-wrap-distance-right:9pt;mso-wrap-distance-bottom:0;mso-position-horizontal:absolute;mso-position-horizontal-relative:text;mso-position-vertical:absolute;mso-position-vertical-relative:text;v-text-anchor:middle" o:gfxdata="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" fillcolor="#f2f2f2 [3052]" stroked="f" strokeweight="1pt"/>
             </w:pict>
           </mc:Fallback>
         </mc:AlternateContent>
@@ -16397,7 +16082,7 @@
           </mc:Choice>
           <mc:Fallback>
             <w:pict>
-              <v:rect w14:anchorId="62F8D01A" id="Rectangle 58" o:spid="_x0000_s1026" style="position:absolute;margin-left:142.5pt;margin-top:-3pt;width:281.25pt;height:45pt;z-index:-251656704;visibility:visible;mso-wrap-style:square;mso-width-percent:0;mso-wrap-distance-left:9pt;mso-wrap-distance-top:0;mso-wrap-distance-right:9pt;mso-wrap-distance-bottom:0;mso-position-horizontal:absolute;mso-position-horizontal-relative:text;mso-position-vertical:absolute;mso-position-vertical-relative:text;mso-width-percent:0;mso-width-relative:margin;v-text-anchor:middle" o:gfxdata="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" fillcolor="#f2f2f2 [3052]" stroked="f" strokeweight="1pt"/>
+              <v:rect w14:anchorId="5F6D8F89" id="Rectangle 58" o:spid="_x0000_s1026" style="position:absolute;margin-left:142.5pt;margin-top:-3pt;width:281.25pt;height:45pt;z-index:-251656704;visibility:visible;mso-wrap-style:square;mso-width-percent:0;mso-wrap-distance-left:9pt;mso-wrap-distance-top:0;mso-wrap-distance-right:9pt;mso-wrap-distance-bottom:0;mso-position-horizontal:absolute;mso-position-horizontal-relative:text;mso-position-vertical:absolute;mso-position-vertical-relative:text;mso-width-percent:0;mso-width-relative:margin;v-text-anchor:middle" o:gfxdata="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" fillcolor="#f2f2f2 [3052]" stroked="f" strokeweight="1pt"/>
             </w:pict>
           </mc:Fallback>
         </mc:AlternateContent>
@@ -16566,7 +16251,7 @@
           </mc:Choice>
           <mc:Fallback>
             <w:pict>
-              <v:rect w14:anchorId="0B96442C" id="Rectangle 59" o:spid="_x0000_s1026" style="position:absolute;margin-left:142.5pt;margin-top:61.8pt;width:203.25pt;height:45pt;z-index:-251654656;visibility:visible;mso-wrap-style:square;mso-width-percent:0;mso-wrap-distance-left:9pt;mso-wrap-distance-top:0;mso-wrap-distance-right:9pt;mso-wrap-distance-bottom:0;mso-position-horizontal:absolute;mso-position-horizontal-relative:text;mso-position-vertical:absolute;mso-position-vertical-relative:text;mso-width-percent:0;mso-width-relative:margin;v-text-anchor:middle" o:gfxdata="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" fillcolor="#f2f2f2 [3052]" stroked="f" strokeweight="1pt"/>
+              <v:rect w14:anchorId="45F2FF82" id="Rectangle 59" o:spid="_x0000_s1026" style="position:absolute;margin-left:142.5pt;margin-top:61.8pt;width:203.25pt;height:45pt;z-index:-251654656;visibility:visible;mso-wrap-style:square;mso-width-percent:0;mso-wrap-distance-left:9pt;mso-wrap-distance-top:0;mso-wrap-distance-right:9pt;mso-wrap-distance-bottom:0;mso-position-horizontal:absolute;mso-position-horizontal-relative:text;mso-position-vertical:absolute;mso-position-vertical-relative:text;mso-width-percent:0;mso-width-relative:margin;v-text-anchor:middle" o:gfxdata="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" fillcolor="#f2f2f2 [3052]" stroked="f" strokeweight="1pt"/>
             </w:pict>
           </mc:Fallback>
         </mc:AlternateContent>
@@ -16793,7 +16478,7 @@
           </mc:Choice>
           <mc:Fallback>
             <w:pict>
-              <v:rect w14:anchorId="71C4FE13" id="Rectangle 60" o:spid="_x0000_s1026" style="position:absolute;margin-left:143.25pt;margin-top:88.8pt;width:261pt;height:45pt;z-index:-251652608;visibility:visible;mso-wrap-style:square;mso-width-percent:0;mso-wrap-distance-left:9pt;mso-wrap-distance-top:0;mso-wrap-distance-right:9pt;mso-wrap-distance-bottom:0;mso-position-horizontal:absolute;mso-position-horizontal-relative:text;mso-position-vertical:absolute;mso-position-vertical-relative:text;mso-width-percent:0;mso-width-relative:margin;v-text-anchor:middle" o:gfxdata="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" fillcolor="#f2f2f2 [3052]" stroked="f" strokeweight="1pt"/>
+              <v:rect w14:anchorId="65F857B0" id="Rectangle 60" o:spid="_x0000_s1026" style="position:absolute;margin-left:143.25pt;margin-top:88.8pt;width:261pt;height:45pt;z-index:-251652608;visibility:visible;mso-wrap-style:square;mso-width-percent:0;mso-wrap-distance-left:9pt;mso-wrap-distance-top:0;mso-wrap-distance-right:9pt;mso-wrap-distance-bottom:0;mso-position-horizontal:absolute;mso-position-horizontal-relative:text;mso-position-vertical:absolute;mso-position-vertical-relative:text;mso-width-percent:0;mso-width-relative:margin;v-text-anchor:middle" o:gfxdata="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" fillcolor="#f2f2f2 [3052]" stroked="f" strokeweight="1pt"/>
             </w:pict>
           </mc:Fallback>
         </mc:AlternateContent>
@@ -17011,7 +16696,7 @@
           </mc:Choice>
           <mc:Fallback>
             <w:pict>
-              <v:rect w14:anchorId="1FBFDDD3" id="Rectangle 61" o:spid="_x0000_s1026" style="position:absolute;margin-left:141pt;margin-top:47.45pt;width:125.25pt;height:21pt;z-index:-251651584;visibility:visible;mso-wrap-style:square;mso-width-percent:0;mso-height-percent:0;mso-wrap-distance-left:9pt;mso-wrap-distance-top:0;mso-wrap-distance-right:9pt;mso-wrap-distance-bottom:0;mso-position-horizontal:absolute;mso-position-horizontal-relative:text;mso-position-vertical:absolute;mso-position-vertical-relative:text;mso-width-percent:0;mso-height-percent:0;mso-width-relative:margin;mso-height-relative:margin;v-text-anchor:middle" o:gfxdata="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" fillcolor="#f2f2f2 [3052]" stroked="f" strokeweight="1pt"/>
+              <v:rect w14:anchorId="463E8DAE" id="Rectangle 61" o:spid="_x0000_s1026" style="position:absolute;margin-left:141pt;margin-top:47.45pt;width:125.25pt;height:21pt;z-index:-251651584;visibility:visible;mso-wrap-style:square;mso-width-percent:0;mso-height-percent:0;mso-wrap-distance-left:9pt;mso-wrap-distance-top:0;mso-wrap-distance-right:9pt;mso-wrap-distance-bottom:0;mso-position-horizontal:absolute;mso-position-horizontal-relative:text;mso-position-vertical:absolute;mso-position-vertical-relative:text;mso-width-percent:0;mso-height-percent:0;mso-width-relative:margin;mso-height-relative:margin;v-text-anchor:middle" o:gfxdata="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" fillcolor="#f2f2f2 [3052]" stroked="f" strokeweight="1pt"/>
             </w:pict>
           </mc:Fallback>
         </mc:AlternateContent>
@@ -17286,7 +16971,7 @@
           </mc:Choice>
           <mc:Fallback>
             <w:pict>
-              <v:rect w14:anchorId="376456B8" id="Rectangle 62" o:spid="_x0000_s1026" style="position:absolute;margin-left:143.25pt;margin-top:18.05pt;width:58.5pt;height:21pt;z-index:-251650560;visibility:visible;mso-wrap-style:square;mso-width-percent:0;mso-height-percent:0;mso-wrap-distance-left:9pt;mso-wrap-distance-top:0;mso-wrap-distance-right:9pt;mso-wrap-distance-bottom:0;mso-position-horizontal:absolute;mso-position-horizontal-relative:text;mso-position-vertical:absolute;mso-position-vertical-relative:text;mso-width-percent:0;mso-height-percent:0;mso-width-relative:margin;mso-height-relative:margin;v-text-anchor:middle" o:gfxdata="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" fillcolor="#f2f2f2 [3052]" stroked="f" strokeweight="1pt"/>
+              <v:rect w14:anchorId="40807EA2" id="Rectangle 62" o:spid="_x0000_s1026" style="position:absolute;margin-left:143.25pt;margin-top:18.05pt;width:58.5pt;height:21pt;z-index:-251650560;visibility:visible;mso-wrap-style:square;mso-width-percent:0;mso-height-percent:0;mso-wrap-distance-left:9pt;mso-wrap-distance-top:0;mso-wrap-distance-right:9pt;mso-wrap-distance-bottom:0;mso-position-horizontal:absolute;mso-position-horizontal-relative:text;mso-position-vertical:absolute;mso-position-vertical-relative:text;mso-width-percent:0;mso-height-percent:0;mso-width-relative:margin;mso-height-relative:margin;v-text-anchor:middle" o:gfxdata="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" fillcolor="#f2f2f2 [3052]" stroked="f" strokeweight="1pt"/>
             </w:pict>
           </mc:Fallback>
         </mc:AlternateContent>
@@ -17440,7 +17125,7 @@
           </mc:Choice>
           <mc:Fallback>
             <w:pict>
-              <v:rect w14:anchorId="6BEACB79" id="Rectangle 63" o:spid="_x0000_s1026" style="position:absolute;margin-left:141.75pt;margin-top:61.1pt;width:287.25pt;height:21pt;z-index:-251649536;visibility:visible;mso-wrap-style:square;mso-width-percent:0;mso-height-percent:0;mso-wrap-distance-left:9pt;mso-wrap-distance-top:0;mso-wrap-distance-right:9pt;mso-wrap-distance-bottom:0;mso-position-horizontal:absolute;mso-position-horizontal-relative:text;mso-position-vertical:absolute;mso-position-vertical-relative:text;mso-width-percent:0;mso-height-percent:0;mso-width-relative:margin;mso-height-relative:margin;v-text-anchor:middle" o:gfxdata="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" fillcolor="#f2f2f2 [3052]" stroked="f" strokeweight="1pt"/>
+              <v:rect w14:anchorId="5F8035BD" id="Rectangle 63" o:spid="_x0000_s1026" style="position:absolute;margin-left:141.75pt;margin-top:61.1pt;width:287.25pt;height:21pt;z-index:-251649536;visibility:visible;mso-wrap-style:square;mso-width-percent:0;mso-height-percent:0;mso-wrap-distance-left:9pt;mso-wrap-distance-top:0;mso-wrap-distance-right:9pt;mso-wrap-distance-bottom:0;mso-position-horizontal:absolute;mso-position-horizontal-relative:text;mso-position-vertical:absolute;mso-position-vertical-relative:text;mso-width-percent:0;mso-height-percent:0;mso-width-relative:margin;mso-height-relative:margin;v-text-anchor:middle" o:gfxdata="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" fillcolor="#f2f2f2 [3052]" stroked="f" strokeweight="1pt"/>
             </w:pict>
           </mc:Fallback>
         </mc:AlternateContent>
@@ -18134,7 +17819,7 @@
                     <pic:cNvPicPr/>
                   </pic:nvPicPr>
                   <pic:blipFill>
-                    <a:blip r:embed="rId25">
+                    <a:blip r:embed="rId23">
                       <a:extLst>
                         <a:ext uri="{28A0092B-C50C-407E-A947-70E740481C1C}">
                           <a14:useLocalDpi xmlns:a14="http://schemas.microsoft.com/office/drawing/2010/main" val="0"/>
@@ -18483,7 +18168,7 @@
           </mc:Choice>
           <mc:Fallback>
             <w:pict>
-              <v:rect w14:anchorId="31D96C1E" id="Rectangle 449" o:spid="_x0000_s1026" style="position:absolute;margin-left:61.5pt;margin-top:18.95pt;width:410.25pt;height:89.25pt;z-index:-251648512;visibility:visible;mso-wrap-style:square;mso-width-percent:0;mso-wrap-distance-left:9pt;mso-wrap-distance-top:0;mso-wrap-distance-right:9pt;mso-wrap-distance-bottom:0;mso-position-horizontal:absolute;mso-position-horizontal-relative:text;mso-position-vertical:absolute;mso-position-vertical-relative:text;mso-width-percent:0;mso-width-relative:margin;v-text-anchor:middle" o:gfxdata="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" fillcolor="#f2f2f2 [3052]" stroked="f" strokeweight="1pt"/>
+              <v:rect w14:anchorId="4A096BA6" id="Rectangle 449" o:spid="_x0000_s1026" style="position:absolute;margin-left:61.5pt;margin-top:18.95pt;width:410.25pt;height:89.25pt;z-index:-251648512;visibility:visible;mso-wrap-style:square;mso-width-percent:0;mso-wrap-distance-left:9pt;mso-wrap-distance-top:0;mso-wrap-distance-right:9pt;mso-wrap-distance-bottom:0;mso-position-horizontal:absolute;mso-position-horizontal-relative:text;mso-position-vertical:absolute;mso-position-vertical-relative:text;mso-width-percent:0;mso-width-relative:margin;v-text-anchor:middle" o:gfxdata="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" fillcolor="#f2f2f2 [3052]" stroked="f" strokeweight="1pt"/>
             </w:pict>
           </mc:Fallback>
         </mc:AlternateContent>
@@ -19392,7 +19077,7 @@
           </mc:Choice>
           <mc:Fallback>
             <w:pict>
-              <v:rect w14:anchorId="5F0CD297" id="Rectangle 51" o:spid="_x0000_s1026" style="position:absolute;margin-left:-3pt;margin-top:16.35pt;width:470.25pt;height:220.5pt;z-index:-251655168;visibility:visible;mso-wrap-style:square;mso-width-percent:0;mso-height-percent:0;mso-wrap-distance-left:9pt;mso-wrap-distance-top:0;mso-wrap-distance-right:9pt;mso-wrap-distance-bottom:0;mso-position-horizontal:absolute;mso-position-horizontal-relative:text;mso-position-vertical:absolute;mso-position-vertical-relative:text;mso-width-percent:0;mso-height-percent:0;mso-width-relative:margin;mso-height-relative:margin;v-text-anchor:middle" o:gfxdata="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" fillcolor="#e7e6e6 [3214]" stroked="f" strokeweight="1pt"/>
+              <v:rect w14:anchorId="33A9EB24" id="Rectangle 51" o:spid="_x0000_s1026" style="position:absolute;margin-left:-3pt;margin-top:16.35pt;width:470.25pt;height:220.5pt;z-index:-251655168;visibility:visible;mso-wrap-style:square;mso-width-percent:0;mso-height-percent:0;mso-wrap-distance-left:9pt;mso-wrap-distance-top:0;mso-wrap-distance-right:9pt;mso-wrap-distance-bottom:0;mso-position-horizontal:absolute;mso-position-horizontal-relative:text;mso-position-vertical:absolute;mso-position-vertical-relative:text;mso-width-percent:0;mso-height-percent:0;mso-width-relative:margin;mso-height-relative:margin;v-text-anchor:middle" o:gfxdata="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" fillcolor="#e7e6e6 [3214]" stroked="f" strokeweight="1pt"/>
             </w:pict>
           </mc:Fallback>
         </mc:AlternateContent>
@@ -19749,7 +19434,7 @@
         </w:rPr>
         <w:pict>
           <v:shape id="_x0000_s1026" type="#_x0000_t75" style="position:absolute;left:0;text-align:left;margin-left:60.55pt;margin-top:48.85pt;width:347.65pt;height:135.75pt;z-index:251668992;mso-position-horizontal-relative:margin;mso-position-vertical-relative:text">
-            <v:imagedata r:id="rId26" o:title="15"/>
+            <v:imagedata r:id="rId24" o:title="15"/>
             <w10:wrap type="topAndBottom" anchorx="margin"/>
           </v:shape>
         </w:pict>
@@ -20181,7 +19866,7 @@
           </mc:Choice>
           <mc:Fallback>
             <w:pict>
-              <v:rect w14:anchorId="2912D102" id="Rectangle 451" o:spid="_x0000_s1026" style="position:absolute;margin-left:-3pt;margin-top:44.6pt;width:470.25pt;height:216.75pt;z-index:-251654144;visibility:visible;mso-wrap-style:square;mso-width-percent:0;mso-height-percent:0;mso-wrap-distance-left:9pt;mso-wrap-distance-top:0;mso-wrap-distance-right:9pt;mso-wrap-distance-bottom:0;mso-position-horizontal:absolute;mso-position-horizontal-relative:text;mso-position-vertical:absolute;mso-position-vertical-relative:text;mso-width-percent:0;mso-height-percent:0;mso-width-relative:margin;mso-height-relative:margin;v-text-anchor:middle" o:gfxdata="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" fillcolor="#e7e6e6 [3214]" stroked="f" strokeweight="1pt"/>
+              <v:rect w14:anchorId="0C34B2A4" id="Rectangle 451" o:spid="_x0000_s1026" style="position:absolute;margin-left:-3pt;margin-top:44.6pt;width:470.25pt;height:216.75pt;z-index:-251654144;visibility:visible;mso-wrap-style:square;mso-width-percent:0;mso-height-percent:0;mso-wrap-distance-left:9pt;mso-wrap-distance-top:0;mso-wrap-distance-right:9pt;mso-wrap-distance-bottom:0;mso-position-horizontal:absolute;mso-position-horizontal-relative:text;mso-position-vertical:absolute;mso-position-vertical-relative:text;mso-width-percent:0;mso-height-percent:0;mso-width-relative:margin;mso-height-relative:margin;v-text-anchor:middle" o:gfxdata="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" fillcolor="#e7e6e6 [3214]" stroked="f" strokeweight="1pt"/>
             </w:pict>
           </mc:Fallback>
         </mc:AlternateContent>
@@ -20687,7 +20372,7 @@
         </w:rPr>
         <w:pict>
           <v:shape id="_x0000_s1027" type="#_x0000_t75" style="position:absolute;left:0;text-align:left;margin-left:59.25pt;margin-top:43.65pt;width:350.2pt;height:118.8pt;z-index:251670016;mso-position-horizontal-relative:text;mso-position-vertical-relative:text">
-            <v:imagedata r:id="rId27" o:title="16"/>
+            <v:imagedata r:id="rId25" o:title="16"/>
             <w10:wrap type="topAndBottom"/>
           </v:shape>
         </w:pict>
@@ -21002,7 +20687,7 @@
           </mc:Choice>
           <mc:Fallback>
             <w:pict>
-              <v:rect w14:anchorId="0FA86797" id="Rectangle 49" o:spid="_x0000_s1026" style="position:absolute;margin-left:-3.75pt;margin-top:12.1pt;width:261.75pt;height:31.5pt;z-index:-251645440;visibility:visible;mso-wrap-style:square;mso-height-percent:0;mso-wrap-distance-left:9pt;mso-wrap-distance-top:0;mso-wrap-distance-right:9pt;mso-wrap-distance-bottom:0;mso-position-horizontal:absolute;mso-position-horizontal-relative:text;mso-position-vertical:absolute;mso-position-vertical-relative:text;mso-height-percent:0;mso-height-relative:margin;v-text-anchor:middle" o:gfxdata="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" fillcolor="#f2f2f2 [3052]" stroked="f" strokeweight="1pt"/>
+              <v:rect w14:anchorId="662AEF13" id="Rectangle 49" o:spid="_x0000_s1026" style="position:absolute;margin-left:-3.75pt;margin-top:12.1pt;width:261.75pt;height:31.5pt;z-index:-251645440;visibility:visible;mso-wrap-style:square;mso-height-percent:0;mso-wrap-distance-left:9pt;mso-wrap-distance-top:0;mso-wrap-distance-right:9pt;mso-wrap-distance-bottom:0;mso-position-horizontal:absolute;mso-position-horizontal-relative:text;mso-position-vertical:absolute;mso-position-vertical-relative:text;mso-height-percent:0;mso-height-relative:margin;v-text-anchor:middle" o:gfxdata="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" fillcolor="#f2f2f2 [3052]" stroked="f" strokeweight="1pt"/>
             </w:pict>
           </mc:Fallback>
         </mc:AlternateContent>
@@ -21638,7 +21323,7 @@
           </mc:Choice>
           <mc:Fallback>
             <w:pict>
-              <v:rect w14:anchorId="7D4D7722" id="Rectangle 450" o:spid="_x0000_s1026" style="position:absolute;margin-left:-.75pt;margin-top:12.45pt;width:338.25pt;height:73.5pt;z-index:-251643392;visibility:visible;mso-wrap-style:square;mso-width-percent:0;mso-height-percent:0;mso-wrap-distance-left:9pt;mso-wrap-distance-top:0;mso-wrap-distance-right:9pt;mso-wrap-distance-bottom:0;mso-position-horizontal:absolute;mso-position-horizontal-relative:text;mso-position-vertical:absolute;mso-position-vertical-relative:text;mso-width-percent:0;mso-height-percent:0;mso-width-relative:margin;mso-height-relative:margin;v-text-anchor:middle" o:gfxdata="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" fillcolor="#f2f2f2 [3052]" stroked="f" strokeweight="1pt"/>
+              <v:rect w14:anchorId="0071AC8C" id="Rectangle 450" o:spid="_x0000_s1026" style="position:absolute;margin-left:-.75pt;margin-top:12.45pt;width:338.25pt;height:73.5pt;z-index:-251643392;visibility:visible;mso-wrap-style:square;mso-width-percent:0;mso-height-percent:0;mso-wrap-distance-left:9pt;mso-wrap-distance-top:0;mso-wrap-distance-right:9pt;mso-wrap-distance-bottom:0;mso-position-horizontal:absolute;mso-position-horizontal-relative:text;mso-position-vertical:absolute;mso-position-vertical-relative:text;mso-width-percent:0;mso-height-percent:0;mso-width-relative:margin;mso-height-relative:margin;v-text-anchor:middle" o:gfxdata="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" fillcolor="#f2f2f2 [3052]" stroked="f" strokeweight="1pt"/>
             </w:pict>
           </mc:Fallback>
         </mc:AlternateContent>
@@ -21655,6 +21340,13 @@
           <w:rFonts w:ascii="Century Gothic" w:hAnsi="Century Gothic" w:cs="TimesNewRomanPSMT"/>
         </w:rPr>
       </w:pPr>
+      <w:r>
+        <w:rPr>
+          <w:rFonts w:ascii="Century Gothic" w:hAnsi="Century Gothic" w:cs="TimesNewRomanPSMT"/>
+          <w:color w:val="2E74B5" w:themeColor="accent1" w:themeShade="BF"/>
+        </w:rPr>
+        <w:t>E</w:t>
+      </w:r>
       <w:r>
         <w:rPr>
           <w:rFonts w:ascii="Century Gothic" w:hAnsi="Century Gothic" w:cs="TimesNewRomanPSMT"/>
@@ -21990,7 +21682,7 @@
           </mc:Choice>
           <mc:Fallback>
             <w:pict>
-              <v:rect w14:anchorId="385D9732" id="Rectangle 453" o:spid="_x0000_s1026" style="position:absolute;margin-left:-2.25pt;margin-top:7pt;width:175.5pt;height:25.5pt;z-index:-251641344;visibility:visible;mso-wrap-style:square;mso-width-percent:0;mso-height-percent:0;mso-wrap-distance-left:9pt;mso-wrap-distance-top:0;mso-wrap-distance-right:9pt;mso-wrap-distance-bottom:0;mso-position-horizontal:absolute;mso-position-horizontal-relative:text;mso-position-vertical:absolute;mso-position-vertical-relative:text;mso-width-percent:0;mso-height-percent:0;mso-width-relative:margin;mso-height-relative:margin;v-text-anchor:middle" o:gfxdata="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" fillcolor="#f2f2f2 [3052]" stroked="f" strokeweight="1pt"/>
+              <v:rect w14:anchorId="5745F402" id="Rectangle 453" o:spid="_x0000_s1026" style="position:absolute;margin-left:-2.25pt;margin-top:7pt;width:175.5pt;height:25.5pt;z-index:-251641344;visibility:visible;mso-wrap-style:square;mso-width-percent:0;mso-height-percent:0;mso-wrap-distance-left:9pt;mso-wrap-distance-top:0;mso-wrap-distance-right:9pt;mso-wrap-distance-bottom:0;mso-position-horizontal:absolute;mso-position-horizontal-relative:text;mso-position-vertical:absolute;mso-position-vertical-relative:text;mso-width-percent:0;mso-height-percent:0;mso-width-relative:margin;mso-height-relative:margin;v-text-anchor:middle" o:gfxdata="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" fillcolor="#f2f2f2 [3052]" stroked="f" strokeweight="1pt"/>
             </w:pict>
           </mc:Fallback>
         </mc:AlternateContent>
@@ -22193,7 +21885,7 @@
           </mc:Choice>
           <mc:Fallback>
             <w:pict>
-              <v:rect w14:anchorId="00C011ED" id="Rectangle 455" o:spid="_x0000_s1026" style="position:absolute;margin-left:-2.25pt;margin-top:6.95pt;width:290.25pt;height:25.5pt;z-index:-251639296;visibility:visible;mso-wrap-style:square;mso-width-percent:0;mso-height-percent:0;mso-wrap-distance-left:9pt;mso-wrap-distance-top:0;mso-wrap-distance-right:9pt;mso-wrap-distance-bottom:0;mso-position-horizontal:absolute;mso-position-horizontal-relative:text;mso-position-vertical:absolute;mso-position-vertical-relative:text;mso-width-percent:0;mso-height-percent:0;mso-width-relative:margin;mso-height-relative:margin;v-text-anchor:middle" o:gfxdata="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" fillcolor="#f2f2f2 [3052]" stroked="f" strokeweight="1pt"/>
+              <v:rect w14:anchorId="3BB8393C" id="Rectangle 455" o:spid="_x0000_s1026" style="position:absolute;margin-left:-2.25pt;margin-top:6.95pt;width:290.25pt;height:25.5pt;z-index:-251639296;visibility:visible;mso-wrap-style:square;mso-width-percent:0;mso-height-percent:0;mso-wrap-distance-left:9pt;mso-wrap-distance-top:0;mso-wrap-distance-right:9pt;mso-wrap-distance-bottom:0;mso-position-horizontal:absolute;mso-position-horizontal-relative:text;mso-position-vertical:absolute;mso-position-vertical-relative:text;mso-width-percent:0;mso-height-percent:0;mso-width-relative:margin;mso-height-relative:margin;v-text-anchor:middle" o:gfxdata="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" fillcolor="#f2f2f2 [3052]" stroked="f" strokeweight="1pt"/>
             </w:pict>
           </mc:Fallback>
         </mc:AlternateContent>
@@ -22577,7 +22269,7 @@
           </mc:Choice>
           <mc:Fallback>
             <w:pict>
-              <v:rect w14:anchorId="2D645ED3" id="Rectangle 456" o:spid="_x0000_s1026" style="position:absolute;margin-left:-3pt;margin-top:16.25pt;width:470.25pt;height:157.5pt;z-index:-251637248;visibility:visible;mso-wrap-style:square;mso-width-percent:0;mso-height-percent:0;mso-wrap-distance-left:9pt;mso-wrap-distance-top:0;mso-wrap-distance-right:9pt;mso-wrap-distance-bottom:0;mso-position-horizontal:absolute;mso-position-horizontal-relative:text;mso-position-vertical:absolute;mso-position-vertical-relative:text;mso-width-percent:0;mso-height-percent:0;mso-width-relative:margin;mso-height-relative:margin;v-text-anchor:middle" o:gfxdata="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" fillcolor="#e7e6e6 [3214]" stroked="f" strokeweight="1pt"/>
+              <v:rect w14:anchorId="302888D8" id="Rectangle 456" o:spid="_x0000_s1026" style="position:absolute;margin-left:-3pt;margin-top:16.25pt;width:470.25pt;height:157.5pt;z-index:-251637248;visibility:visible;mso-wrap-style:square;mso-width-percent:0;mso-height-percent:0;mso-wrap-distance-left:9pt;mso-wrap-distance-top:0;mso-wrap-distance-right:9pt;mso-wrap-distance-bottom:0;mso-position-horizontal:absolute;mso-position-horizontal-relative:text;mso-position-vertical:absolute;mso-position-vertical-relative:text;mso-width-percent:0;mso-height-percent:0;mso-width-relative:margin;mso-height-relative:margin;v-text-anchor:middle" o:gfxdata="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" fillcolor="#e7e6e6 [3214]" stroked="f" strokeweight="1pt"/>
             </w:pict>
           </mc:Fallback>
         </mc:AlternateContent>
@@ -22959,7 +22651,7 @@
         </w:rPr>
         <w:pict>
           <v:shape id="_x0000_s1029" type="#_x0000_t75" style="position:absolute;left:0;text-align:left;margin-left:0;margin-top:0;width:266.25pt;height:101.25pt;z-index:251681280;mso-position-horizontal:center;mso-position-horizontal-relative:margin;mso-position-vertical:absolute;mso-position-vertical-relative:text;mso-width-relative:page;mso-height-relative:page" stroked="t" strokecolor="blue" strokeweight=".25pt">
-            <v:imagedata r:id="rId28" o:title="17"/>
+            <v:imagedata r:id="rId26" o:title="17"/>
             <w10:wrap type="topAndBottom" anchorx="margin"/>
           </v:shape>
         </w:pict>
@@ -23190,7 +22882,7 @@
           </mc:Choice>
           <mc:Fallback>
             <w:pict>
-              <v:rect w14:anchorId="2C920C07" id="Rectangle 457" o:spid="_x0000_s1026" style="position:absolute;margin-left:174.75pt;margin-top:11.85pt;width:232.5pt;height:25.5pt;z-index:-251633152;visibility:visible;mso-wrap-style:square;mso-width-percent:0;mso-height-percent:0;mso-wrap-distance-left:9pt;mso-wrap-distance-top:0;mso-wrap-distance-right:9pt;mso-wrap-distance-bottom:0;mso-position-horizontal:absolute;mso-position-horizontal-relative:text;mso-position-vertical:absolute;mso-position-vertical-relative:text;mso-width-percent:0;mso-height-percent:0;mso-width-relative:margin;mso-height-relative:margin;v-text-anchor:middle" o:gfxdata="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" fillcolor="#f2f2f2 [3052]" stroked="f" strokeweight="1pt"/>
+              <v:rect w14:anchorId="4BD3586A" id="Rectangle 457" o:spid="_x0000_s1026" style="position:absolute;margin-left:174.75pt;margin-top:11.85pt;width:232.5pt;height:25.5pt;z-index:-251633152;visibility:visible;mso-wrap-style:square;mso-width-percent:0;mso-height-percent:0;mso-wrap-distance-left:9pt;mso-wrap-distance-top:0;mso-wrap-distance-right:9pt;mso-wrap-distance-bottom:0;mso-position-horizontal:absolute;mso-position-horizontal-relative:text;mso-position-vertical:absolute;mso-position-vertical-relative:text;mso-width-percent:0;mso-height-percent:0;mso-width-relative:margin;mso-height-relative:margin;v-text-anchor:middle" o:gfxdata="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" fillcolor="#f2f2f2 [3052]" stroked="f" strokeweight="1pt"/>
             </w:pict>
           </mc:Fallback>
         </mc:AlternateContent>
@@ -23252,7 +22944,23 @@
           <w:i/>
           <w:sz w:val="20"/>
         </w:rPr>
-        <w:t>( I forgot its name… :D )</w:t>
+        <w:t>(I</w:t>
+      </w:r>
+      <w:r>
+        <w:rPr>
+          <w:rFonts w:ascii="Century Gothic" w:hAnsi="Century Gothic" w:cs="TimesNewRomanPSMT"/>
+          <w:i/>
+          <w:sz w:val="20"/>
+        </w:rPr>
+        <w:t xml:space="preserve"> forgot its name</w:t>
+      </w:r>
+      <w:r>
+        <w:rPr>
+          <w:rFonts w:ascii="Century Gothic" w:hAnsi="Century Gothic" w:cs="TimesNewRomanPSMT"/>
+          <w:i/>
+          <w:sz w:val="20"/>
+        </w:rPr>
+        <w:t>…: D)</w:t>
       </w:r>
     </w:p>
     <w:p>
@@ -23553,7 +23261,7 @@
           </mc:Choice>
           <mc:Fallback>
             <w:pict>
-              <v:rect w14:anchorId="199938DD" id="Rectangle 458" o:spid="_x0000_s1026" style="position:absolute;margin-left:-3pt;margin-top:16.5pt;width:470.25pt;height:174.75pt;z-index:-251631104;visibility:visible;mso-wrap-style:square;mso-width-percent:0;mso-height-percent:0;mso-wrap-distance-left:9pt;mso-wrap-distance-top:0;mso-wrap-distance-right:9pt;mso-wrap-distance-bottom:0;mso-position-horizontal:absolute;mso-position-horizontal-relative:text;mso-position-vertical:absolute;mso-position-vertical-relative:text;mso-width-percent:0;mso-height-percent:0;mso-width-relative:margin;mso-height-relative:margin;v-text-anchor:middle" o:gfxdata="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" fillcolor="#e7e6e6 [3214]" stroked="f" strokeweight="1pt"/>
+              <v:rect w14:anchorId="4FD64F9D" id="Rectangle 458" o:spid="_x0000_s1026" style="position:absolute;margin-left:-3pt;margin-top:16.5pt;width:470.25pt;height:174.75pt;z-index:-251631104;visibility:visible;mso-wrap-style:square;mso-width-percent:0;mso-height-percent:0;mso-wrap-distance-left:9pt;mso-wrap-distance-top:0;mso-wrap-distance-right:9pt;mso-wrap-distance-bottom:0;mso-position-horizontal:absolute;mso-position-horizontal-relative:text;mso-position-vertical:absolute;mso-position-vertical-relative:text;mso-width-percent:0;mso-height-percent:0;mso-width-relative:margin;mso-height-relative:margin;v-text-anchor:middle" o:gfxdata="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" fillcolor="#e7e6e6 [3214]" stroked="f" strokeweight="1pt"/>
             </w:pict>
           </mc:Fallback>
         </mc:AlternateContent>
@@ -23897,7 +23605,7 @@
         </w:rPr>
         <w:pict>
           <v:shape id="_x0000_s1030" type="#_x0000_t75" style="position:absolute;margin-left:0;margin-top:25.1pt;width:228.8pt;height:106.8pt;z-index:251687424;mso-position-horizontal:center;mso-position-horizontal-relative:margin;mso-position-vertical-relative:text;mso-width-relative:page;mso-height-relative:page">
-            <v:imagedata r:id="rId29" o:title="18"/>
+            <v:imagedata r:id="rId27" o:title="18"/>
             <w10:wrap type="topAndBottom" anchorx="margin"/>
           </v:shape>
         </w:pict>
@@ -24057,7 +23765,7 @@
           </mc:Choice>
           <mc:Fallback>
             <w:pict>
-              <v:rect w14:anchorId="670AF5BF" id="Rectangle 459" o:spid="_x0000_s1026" style="position:absolute;margin-left:-3pt;margin-top:16.7pt;width:479.25pt;height:207.75pt;z-index:-251627008;visibility:visible;mso-wrap-style:square;mso-width-percent:0;mso-height-percent:0;mso-wrap-distance-left:9pt;mso-wrap-distance-top:0;mso-wrap-distance-right:9pt;mso-wrap-distance-bottom:0;mso-position-horizontal:absolute;mso-position-horizontal-relative:text;mso-position-vertical:absolute;mso-position-vertical-relative:text;mso-width-percent:0;mso-height-percent:0;mso-width-relative:margin;mso-height-relative:margin;v-text-anchor:middle" o:gfxdata="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" fillcolor="#e7e6e6 [3214]" stroked="f" strokeweight="1pt"/>
+              <v:rect w14:anchorId="08B5CF1F" id="Rectangle 459" o:spid="_x0000_s1026" style="position:absolute;margin-left:-3pt;margin-top:16.7pt;width:479.25pt;height:207.75pt;z-index:-251627008;visibility:visible;mso-wrap-style:square;mso-width-percent:0;mso-height-percent:0;mso-wrap-distance-left:9pt;mso-wrap-distance-top:0;mso-wrap-distance-right:9pt;mso-wrap-distance-bottom:0;mso-position-horizontal:absolute;mso-position-horizontal-relative:text;mso-position-vertical:absolute;mso-position-vertical-relative:text;mso-width-percent:0;mso-height-percent:0;mso-width-relative:margin;mso-height-relative:margin;v-text-anchor:middle" o:gfxdata="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" fillcolor="#e7e6e6 [3214]" stroked="f" strokeweight="1pt"/>
             </w:pict>
           </mc:Fallback>
         </mc:AlternateContent>
@@ -24352,23 +24060,7 @@
           <w:color w:val="538135" w:themeColor="accent6" w:themeShade="BF"/>
           <w:sz w:val="28"/>
         </w:rPr>
-        <w:t xml:space="preserve">. </w:t>
-      </w:r>
-      <w:r>
-        <w:rPr>
-          <w:rFonts w:ascii="TimesNewRomanPSMT" w:hAnsi="TimesNewRomanPSMT" w:cs="TimesNewRomanPSMT"/>
-          <w:color w:val="538135" w:themeColor="accent6" w:themeShade="BF"/>
-          <w:sz w:val="28"/>
-        </w:rPr>
-        <w:t>Last 2</w:t>
-      </w:r>
-      <w:r>
-        <w:rPr>
-          <w:rFonts w:ascii="TimesNewRomanPSMT" w:hAnsi="TimesNewRomanPSMT" w:cs="TimesNewRomanPSMT"/>
-          <w:color w:val="538135" w:themeColor="accent6" w:themeShade="BF"/>
-          <w:sz w:val="28"/>
-        </w:rPr>
-        <w:t>: %String</w:t>
+        <w:t>. Last 2: %String</w:t>
       </w:r>
       <w:r>
         <w:rPr>
@@ -24528,7 +24220,7 @@
         </w:rPr>
         <w:pict>
           <v:shape id="_x0000_s1031" type="#_x0000_t75" style="position:absolute;left:0;text-align:left;margin-left:0;margin-top:.25pt;width:250.5pt;height:109.5pt;z-index:251691520;mso-position-horizontal:center;mso-position-horizontal-relative:margin;mso-position-vertical:absolute;mso-position-vertical-relative:text;mso-width-relative:page;mso-height-relative:page">
-            <v:imagedata r:id="rId30" o:title="19"/>
+            <v:imagedata r:id="rId28" o:title="19"/>
             <w10:wrap type="topAndBottom" anchorx="margin"/>
           </v:shape>
         </w:pict>
@@ -24648,7 +24340,7 @@
           </mc:Choice>
           <mc:Fallback>
             <w:pict>
-              <v:rect w14:anchorId="739FBCEF" id="Rectangle 460" o:spid="_x0000_s1026" style="position:absolute;margin-left:-1.5pt;margin-top:9.7pt;width:474.75pt;height:117pt;z-index:-251622912;visibility:visible;mso-wrap-style:square;mso-width-percent:0;mso-height-percent:0;mso-wrap-distance-left:9pt;mso-wrap-distance-top:0;mso-wrap-distance-right:9pt;mso-wrap-distance-bottom:0;mso-position-horizontal:absolute;mso-position-horizontal-relative:text;mso-position-vertical:absolute;mso-position-vertical-relative:text;mso-width-percent:0;mso-height-percent:0;mso-width-relative:margin;mso-height-relative:margin;v-text-anchor:middle" o:gfxdata="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" fillcolor="#f2f2f2 [3052]" stroked="f" strokeweight="1pt"/>
+              <v:rect w14:anchorId="30E847F4" id="Rectangle 460" o:spid="_x0000_s1026" style="position:absolute;margin-left:-1.5pt;margin-top:9.7pt;width:474.75pt;height:117pt;z-index:-251622912;visibility:visible;mso-wrap-style:square;mso-width-percent:0;mso-height-percent:0;mso-wrap-distance-left:9pt;mso-wrap-distance-top:0;mso-wrap-distance-right:9pt;mso-wrap-distance-bottom:0;mso-position-horizontal:absolute;mso-position-horizontal-relative:text;mso-position-vertical:absolute;mso-position-vertical-relative:text;mso-width-percent:0;mso-height-percent:0;mso-width-relative:margin;mso-height-relative:margin;v-text-anchor:middle" o:gfxdata="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" fillcolor="#f2f2f2 [3052]" stroked="f" strokeweight="1pt"/>
             </w:pict>
           </mc:Fallback>
         </mc:AlternateContent>
@@ -24818,25 +24510,7 @@
           <w:rFonts w:ascii="Century Gothic" w:hAnsi="Century Gothic" w:cs="TimesNewRomanPSMT"/>
         </w:rPr>
         <w:tab/>
-        <w:t xml:space="preserve">where  </w:t>
-      </w:r>
-      <w:r>
-        <w:rPr>
-          <w:rFonts w:ascii="Century Gothic" w:hAnsi="Century Gothic" w:cs="TimesNewRomanPSMT"/>
-        </w:rPr>
-        <w:t>Z</w:t>
-      </w:r>
-      <w:r>
-        <w:rPr>
-          <w:rFonts w:ascii="Century Gothic" w:hAnsi="Century Gothic" w:cs="TimesNewRomanPSMT"/>
-        </w:rPr>
-        <w:t xml:space="preserve">= </w:t>
-      </w:r>
-      <w:r>
-        <w:rPr>
-          <w:rFonts w:ascii="Century Gothic" w:hAnsi="Century Gothic" w:cs="TimesNewRomanPSMT"/>
-        </w:rPr>
-        <w:t>The number of characters to extract from one end of the</w:t>
+        <w:t>where  Z= The number of characters to extract from one end of the</w:t>
       </w:r>
       <w:r>
         <w:rPr>
@@ -25252,14 +24926,14 @@
           <w:sz w:val="20"/>
         </w:rPr>
       </w:pPr>
-      <w:hyperlink r:id="rId31" w:history="1">
+      <w:hyperlink r:id="rId29" w:history="1">
         <w:r>
           <w:rPr>
             <w:rStyle w:val="Hyperlink"/>
             <w:rFonts w:ascii="Century Gothic" w:hAnsi="Century Gothic" w:cs="TimesNewRomanPSMT"/>
             <w:sz w:val="20"/>
           </w:rPr>
-          <w:t>https://batchprogrammers.blogspot.com</w:t>
+          <w:t>www.thebateam.org</w:t>
         </w:r>
       </w:hyperlink>
     </w:p>
@@ -25308,7 +24982,7 @@
           <w:sz w:val="20"/>
         </w:rPr>
       </w:pPr>
-      <w:hyperlink r:id="rId32" w:history="1">
+      <w:hyperlink r:id="rId30" w:history="1">
         <w:r>
           <w:rPr>
             <w:rStyle w:val="Hyperlink"/>
@@ -25435,8 +25109,8 @@
       <w:bookmarkEnd w:id="0"/>
     </w:p>
     <w:sectPr>
-      <w:headerReference w:type="default" r:id="rId33"/>
-      <w:footerReference w:type="default" r:id="rId34"/>
+      <w:headerReference w:type="default" r:id="rId31"/>
+      <w:footerReference w:type="default" r:id="rId32"/>
       <w:pgSz w:w="12240" w:h="15840"/>
       <w:pgMar w:top="1440" w:right="1440" w:bottom="1440" w:left="1440" w:header="720" w:footer="720" w:gutter="0"/>
       <w:cols w:space="720"/>
@@ -25527,7 +25201,7 @@
         <w:sz w:val="20"/>
         <w:szCs w:val="20"/>
       </w:rPr>
-      <w:t>21</w:t>
+      <w:t>22</w:t>
     </w:r>
     <w:r>
       <w:rPr>
@@ -25652,7 +25326,7 @@
         </mc:Choice>
         <mc:Fallback>
           <w:pict>
-            <v:rect w14:anchorId="14066F4C" id="Rectangle 452" o:spid="_x0000_s1026" style="position:absolute;margin-left:16.5pt;margin-top:18pt;width:577.8pt;height:751.8pt;z-index:251659264;visibility:visible;mso-wrap-style:square;mso-width-percent:0;mso-height-percent:0;mso-wrap-distance-left:9pt;mso-wrap-distance-top:0;mso-wrap-distance-right:9pt;mso-wrap-distance-bottom:0;mso-position-horizontal:absolute;mso-position-horizontal-relative:page;mso-position-vertical:absolute;mso-position-vertical-relative:page;mso-width-percent:0;mso-height-percent:0;mso-width-relative:page;mso-height-relative:page;v-text-anchor:middle" o:gfxdata="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" filled="f" stroked="f" strokeweight="1.25pt">
+            <v:rect w14:anchorId="0CCF5CF7" id="Rectangle 452" o:spid="_x0000_s1026" style="position:absolute;margin-left:16.5pt;margin-top:18pt;width:577.8pt;height:751.8pt;z-index:251659264;visibility:visible;mso-wrap-style:square;mso-width-percent:0;mso-height-percent:0;mso-wrap-distance-left:9pt;mso-wrap-distance-top:0;mso-wrap-distance-right:9pt;mso-wrap-distance-bottom:0;mso-position-horizontal:absolute;mso-position-horizontal-relative:page;mso-position-vertical:absolute;mso-position-vertical-relative:page;mso-width-percent:0;mso-height-percent:0;mso-width-relative:page;mso-height-relative:page;v-text-anchor:middle" o:gfxdata="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" filled="f" stroked="f" strokeweight="1.25pt">
               <w10:wrap anchorx="page" anchory="page"/>
             </v:rect>
           </w:pict>
@@ -25675,6 +25349,7 @@
         <w:dataBinding w:prefixMappings="xmlns:ns0='http://schemas.openxmlformats.org/package/2006/metadata/core-properties' xmlns:ns1='http://purl.org/dc/elements/1.1/'" w:xpath="/ns0:coreProperties[1]/ns1:title[1]" w:storeItemID="{6C3C8BC8-F283-45AE-878A-BAB7291924A1}"/>
         <w:text/>
       </w:sdtPr>
+      <w:sdtEndPr/>
       <w:sdtContent>
         <w:r>
           <w:rPr>
@@ -26641,8 +26316,8 @@
   <w:abstractNum w:abstractNumId="10" w15:restartNumberingAfterBreak="0">
     <w:nsid w:val="56E560DA"/>
     <w:multiLevelType w:val="hybridMultilevel"/>
-    <w:tmpl w:val="AB9C2BAE"/>
-    <w:lvl w:ilvl="0" w:tplc="BD528FB2">
+    <w:tmpl w:val="1024A396"/>
+    <w:lvl w:ilvl="0" w:tplc="5C8CDA00">
       <w:start w:val="1"/>
       <w:numFmt w:val="decimal"/>
       <w:lvlText w:val="%1."/>
@@ -26652,6 +26327,8 @@
       </w:pPr>
       <w:rPr>
         <w:rFonts w:asciiTheme="minorHAnsi" w:eastAsiaTheme="minorHAnsi" w:hAnsiTheme="minorHAnsi" w:cstheme="minorBidi"/>
+        <w:b/>
+        <w:sz w:val="28"/>
       </w:rPr>
     </w:lvl>
     <w:lvl w:ilvl="1" w:tplc="04090019" w:tentative="1">
@@ -27952,14 +27629,14 @@
     <w:charset w:val="00"/>
     <w:family w:val="swiss"/>
     <w:pitch w:val="variable"/>
-    <w:sig w:usb0="E00002FF" w:usb1="4000ACFF" w:usb2="00000001" w:usb3="00000000" w:csb0="0000019F" w:csb1="00000000"/>
+    <w:sig w:usb0="E4002EFF" w:usb1="C000247B" w:usb2="00000009" w:usb3="00000000" w:csb0="000001FF" w:csb1="00000000"/>
   </w:font>
   <w:font w:name="Times New Roman">
     <w:panose1 w:val="02020603050405020304"/>
     <w:charset w:val="00"/>
     <w:family w:val="roman"/>
     <w:pitch w:val="variable"/>
-    <w:sig w:usb0="E0002EFF" w:usb1="C0007843" w:usb2="00000009" w:usb3="00000000" w:csb0="000001FF" w:csb1="00000000"/>
+    <w:sig w:usb0="E0002EFF" w:usb1="C000785B" w:usb2="00000009" w:usb3="00000000" w:csb0="000001FF" w:csb1="00000000"/>
   </w:font>
   <w:font w:name="Courier New">
     <w:panose1 w:val="02070309020205020404"/>
@@ -27994,12 +27671,12 @@
     <w:charset w:val="00"/>
     <w:family w:val="roman"/>
     <w:pitch w:val="variable"/>
-    <w:sig w:usb0="E00002FF" w:usb1="400004FF" w:usb2="00000000" w:usb3="00000000" w:csb0="0000019F" w:csb1="00000000"/>
+    <w:sig w:usb0="E00006FF" w:usb1="420024FF" w:usb2="02000000" w:usb3="00000000" w:csb0="0000019F" w:csb1="00000000"/>
   </w:font>
   <w:font w:name="Segoe Script">
-    <w:panose1 w:val="020B0504020000000003"/>
+    <w:panose1 w:val="030B0504020000000003"/>
     <w:charset w:val="00"/>
-    <w:family w:val="swiss"/>
+    <w:family w:val="script"/>
     <w:pitch w:val="variable"/>
     <w:sig w:usb0="0000028F" w:usb1="00000000" w:usb2="00000000" w:usb3="00000000" w:csb0="0000009F" w:csb1="00000000"/>
   </w:font>
@@ -28023,7 +27700,7 @@
     <w:charset w:val="00"/>
     <w:family w:val="swiss"/>
     <w:pitch w:val="variable"/>
-    <w:sig w:usb0="E0002EFF" w:usb1="C0007843" w:usb2="00000009" w:usb3="00000000" w:csb0="000001FF" w:csb1="00000000"/>
+    <w:sig w:usb0="E0002EFF" w:usb1="C000785B" w:usb2="00000009" w:usb3="00000000" w:csb0="000001FF" w:csb1="00000000"/>
   </w:font>
   <w:font w:name="Segoe UI Symbol">
     <w:panose1 w:val="020B0502040204020203"/>
@@ -28037,7 +27714,7 @@
     <w:charset w:val="00"/>
     <w:family w:val="swiss"/>
     <w:pitch w:val="variable"/>
-    <w:sig w:usb0="A00002EF" w:usb1="4000207B" w:usb2="00000000" w:usb3="00000000" w:csb0="0000019F" w:csb1="00000000"/>
+    <w:sig w:usb0="E4002EFF" w:usb1="C000247B" w:usb2="00000009" w:usb3="00000000" w:csb0="000001FF" w:csb1="00000000"/>
   </w:font>
 </w:fonts>
 </file>

</xml_diff>